<commit_message>
add páginas de errores 400, 403, 404 y 500
</commit_message>
<xml_diff>
--- a/Memoria/AnexoA-Plan del proyecto Software.docx
+++ b/Memoria/AnexoA-Plan del proyecto Software.docx
@@ -74,7 +74,7 @@
           <w:sz w:val="28"/>
           <w:szCs w:val="28"/>
         </w:rPr>
-        <w:t xml:space="preserve"> – Planificación del proyecto software</w:t>
+        <w:t xml:space="preserve"> – Plan del proyecto software</w:t>
       </w:r>
     </w:p>
     <w:p>
@@ -760,10 +760,7 @@
       <w:sdtContent>
         <w:p>
           <w:pPr>
-            <w:pStyle w:val="TDC1"/>
-            <w:tabs>
-              <w:tab w:val="right" w:leader="dot" w:pos="9352"/>
-            </w:tabs>
+            <w:pStyle w:val="Sinespaciado"/>
             <w:rPr>
               <w:rFonts w:asciiTheme="minorHAnsi" w:eastAsiaTheme="minorEastAsia" w:hAnsiTheme="minorHAnsi"/>
               <w:noProof/>
@@ -1189,7 +1186,7 @@
                 <w:noProof/>
                 <w:webHidden/>
               </w:rPr>
-              <w:t>4</w:t>
+              <w:t>5</w:t>
             </w:r>
             <w:r>
               <w:rPr>
@@ -1259,7 +1256,7 @@
                 <w:noProof/>
                 <w:webHidden/>
               </w:rPr>
-              <w:t>6</w:t>
+              <w:t>7</w:t>
             </w:r>
             <w:r>
               <w:rPr>
@@ -1329,7 +1326,7 @@
                 <w:noProof/>
                 <w:webHidden/>
               </w:rPr>
-              <w:t>7</w:t>
+              <w:t>8</w:t>
             </w:r>
             <w:r>
               <w:rPr>
@@ -1539,7 +1536,7 @@
                 <w:noProof/>
                 <w:webHidden/>
               </w:rPr>
-              <w:t>12</w:t>
+              <w:t>13</w:t>
             </w:r>
             <w:r>
               <w:rPr>
@@ -1609,7 +1606,7 @@
                 <w:noProof/>
                 <w:webHidden/>
               </w:rPr>
-              <w:t>12</w:t>
+              <w:t>13</w:t>
             </w:r>
             <w:r>
               <w:rPr>
@@ -1679,7 +1676,7 @@
                 <w:noProof/>
                 <w:webHidden/>
               </w:rPr>
-              <w:t>13</w:t>
+              <w:t>14</w:t>
             </w:r>
             <w:r>
               <w:rPr>
@@ -1749,7 +1746,7 @@
                 <w:noProof/>
                 <w:webHidden/>
               </w:rPr>
-              <w:t>15</w:t>
+              <w:t>16</w:t>
             </w:r>
             <w:r>
               <w:rPr>
@@ -1889,7 +1886,7 @@
                 <w:noProof/>
                 <w:webHidden/>
               </w:rPr>
-              <w:t>18</w:t>
+              <w:t>19</w:t>
             </w:r>
             <w:r>
               <w:rPr>
@@ -1959,7 +1956,7 @@
                 <w:noProof/>
                 <w:webHidden/>
               </w:rPr>
-              <w:t>19</w:t>
+              <w:t>20</w:t>
             </w:r>
             <w:r>
               <w:rPr>
@@ -2029,7 +2026,7 @@
                 <w:noProof/>
                 <w:webHidden/>
               </w:rPr>
-              <w:t>20</w:t>
+              <w:t>21</w:t>
             </w:r>
             <w:r>
               <w:rPr>
@@ -2053,14 +2050,19 @@
     </w:sdt>
     <w:p>
       <w:pPr>
+        <w:ind w:firstLine="0"/>
+      </w:pPr>
+    </w:p>
+    <w:p>
+      <w:pPr>
         <w:pStyle w:val="Ttulo1"/>
       </w:pPr>
-      <w:bookmarkStart w:id="7" w:name="_Toc112033603"/>
-      <w:bookmarkStart w:id="8" w:name="_Toc112033702"/>
-      <w:bookmarkStart w:id="9" w:name="_Toc112067360"/>
+      <w:bookmarkStart w:id="7" w:name="_Toc112033604"/>
+      <w:bookmarkStart w:id="8" w:name="_Toc112033703"/>
+      <w:bookmarkStart w:id="9" w:name="_Toc112067361"/>
       <w:r>
         <w:lastRenderedPageBreak/>
-        <w:t>Índice de tablas</w:t>
+        <w:t>Índice de figuras</w:t>
       </w:r>
       <w:bookmarkEnd w:id="7"/>
       <w:bookmarkEnd w:id="8"/>
@@ -2082,18 +2084,18 @@
         <w:fldChar w:fldCharType="begin"/>
       </w:r>
       <w:r>
-        <w:instrText xml:space="preserve"> TOC \h \z \c "Tabla" </w:instrText>
+        <w:instrText xml:space="preserve"> TOC \h \z \c "Figura" </w:instrText>
       </w:r>
       <w:r>
         <w:fldChar w:fldCharType="separate"/>
       </w:r>
-      <w:hyperlink w:anchor="_Toc112068551" w:history="1">
+      <w:hyperlink w:anchor="_Toc112068493" w:history="1">
         <w:r>
           <w:rPr>
             <w:rStyle w:val="Hipervnculo"/>
             <w:noProof/>
           </w:rPr>
-          <w:t>Tabla 1. Complejidad actores</w:t>
+          <w:t>Figura 1.Horas de persona EZEstimate</w:t>
         </w:r>
         <w:r>
           <w:rPr>
@@ -2114,7 +2116,7 @@
             <w:noProof/>
             <w:webHidden/>
           </w:rPr>
-          <w:instrText xml:space="preserve"> PAGEREF _Toc112068551 \h </w:instrText>
+          <w:instrText xml:space="preserve"> PAGEREF _Toc112068493 \h </w:instrText>
         </w:r>
         <w:r>
           <w:rPr>
@@ -2134,7 +2136,7 @@
             <w:noProof/>
             <w:webHidden/>
           </w:rPr>
-          <w:t>3</w:t>
+          <w:t>9</w:t>
         </w:r>
         <w:r>
           <w:rPr>
@@ -2157,13 +2159,13 @@
           <w:lang w:val="es-ES_tradnl" w:eastAsia="es-ES_tradnl"/>
         </w:rPr>
       </w:pPr>
-      <w:hyperlink w:anchor="_Toc112068552" w:history="1">
+      <w:hyperlink w:anchor="_Toc112068494" w:history="1">
         <w:r>
           <w:rPr>
             <w:rStyle w:val="Hipervnculo"/>
             <w:noProof/>
           </w:rPr>
-          <w:t>Tabla 2. Complejidad de casos de uso</w:t>
+          <w:t>Figura 2. Factores complejidad técnica y entorno EZEstimate</w:t>
         </w:r>
         <w:r>
           <w:rPr>
@@ -2184,7 +2186,7 @@
             <w:noProof/>
             <w:webHidden/>
           </w:rPr>
-          <w:instrText xml:space="preserve"> PAGEREF _Toc112068552 \h </w:instrText>
+          <w:instrText xml:space="preserve"> PAGEREF _Toc112068494 \h </w:instrText>
         </w:r>
         <w:r>
           <w:rPr>
@@ -2204,7 +2206,7 @@
             <w:noProof/>
             <w:webHidden/>
           </w:rPr>
-          <w:t>4</w:t>
+          <w:t>9</w:t>
         </w:r>
         <w:r>
           <w:rPr>
@@ -2227,13 +2229,13 @@
           <w:lang w:val="es-ES_tradnl" w:eastAsia="es-ES_tradnl"/>
         </w:rPr>
       </w:pPr>
-      <w:hyperlink w:anchor="_Toc112068553" w:history="1">
+      <w:hyperlink w:anchor="_Toc112068495" w:history="1">
         <w:r>
           <w:rPr>
             <w:rStyle w:val="Hipervnculo"/>
             <w:noProof/>
           </w:rPr>
-          <w:t>Tabla 3. Duración de fases</w:t>
+          <w:t>Figura 3. Festivos</w:t>
         </w:r>
         <w:r>
           <w:rPr>
@@ -2254,7 +2256,7 @@
             <w:noProof/>
             <w:webHidden/>
           </w:rPr>
-          <w:instrText xml:space="preserve"> PAGEREF _Toc112068553 \h </w:instrText>
+          <w:instrText xml:space="preserve"> PAGEREF _Toc112068495 \h </w:instrText>
         </w:r>
         <w:r>
           <w:rPr>
@@ -2274,7 +2276,7 @@
             <w:noProof/>
             <w:webHidden/>
           </w:rPr>
-          <w:t>19</w:t>
+          <w:t>11</w:t>
         </w:r>
         <w:r>
           <w:rPr>
@@ -2284,99 +2286,6 @@
           <w:fldChar w:fldCharType="end"/>
         </w:r>
       </w:hyperlink>
-    </w:p>
-    <w:p>
-      <w:pPr>
-        <w:ind w:firstLine="0"/>
-      </w:pPr>
-      <w:r>
-        <w:fldChar w:fldCharType="end"/>
-      </w:r>
-    </w:p>
-    <w:p>
-      <w:pPr>
-        <w:ind w:firstLine="0"/>
-      </w:pPr>
-    </w:p>
-    <w:p>
-      <w:pPr>
-        <w:ind w:firstLine="0"/>
-      </w:pPr>
-    </w:p>
-    <w:p>
-      <w:pPr>
-        <w:ind w:firstLine="0"/>
-      </w:pPr>
-    </w:p>
-    <w:p>
-      <w:pPr>
-        <w:ind w:firstLine="0"/>
-      </w:pPr>
-    </w:p>
-    <w:p>
-      <w:pPr>
-        <w:ind w:firstLine="0"/>
-      </w:pPr>
-    </w:p>
-    <w:p>
-      <w:pPr>
-        <w:ind w:firstLine="0"/>
-      </w:pPr>
-    </w:p>
-    <w:p>
-      <w:pPr>
-        <w:ind w:firstLine="0"/>
-      </w:pPr>
-    </w:p>
-    <w:p>
-      <w:pPr>
-        <w:ind w:firstLine="0"/>
-      </w:pPr>
-    </w:p>
-    <w:p>
-      <w:pPr>
-        <w:ind w:firstLine="0"/>
-      </w:pPr>
-    </w:p>
-    <w:p>
-      <w:pPr>
-        <w:ind w:firstLine="0"/>
-      </w:pPr>
-    </w:p>
-    <w:p>
-      <w:pPr>
-        <w:ind w:firstLine="0"/>
-      </w:pPr>
-    </w:p>
-    <w:p>
-      <w:pPr>
-        <w:ind w:firstLine="0"/>
-      </w:pPr>
-    </w:p>
-    <w:p>
-      <w:pPr>
-        <w:ind w:firstLine="0"/>
-      </w:pPr>
-    </w:p>
-    <w:p>
-      <w:pPr>
-        <w:ind w:firstLine="0"/>
-      </w:pPr>
-    </w:p>
-    <w:p>
-      <w:pPr>
-        <w:pStyle w:val="Ttulo1"/>
-      </w:pPr>
-      <w:bookmarkStart w:id="10" w:name="_Toc112033604"/>
-      <w:bookmarkStart w:id="11" w:name="_Toc112033703"/>
-      <w:bookmarkStart w:id="12" w:name="_Toc112067361"/>
-      <w:r>
-        <w:lastRenderedPageBreak/>
-        <w:t>Índice de figuras</w:t>
-      </w:r>
-      <w:bookmarkEnd w:id="10"/>
-      <w:bookmarkEnd w:id="11"/>
-      <w:bookmarkEnd w:id="12"/>
     </w:p>
     <w:p>
       <w:pPr>
@@ -2390,22 +2299,13 @@
           <w:lang w:val="es-ES_tradnl" w:eastAsia="es-ES_tradnl"/>
         </w:rPr>
       </w:pPr>
-      <w:r>
-        <w:fldChar w:fldCharType="begin"/>
-      </w:r>
-      <w:r>
-        <w:instrText xml:space="preserve"> TOC \h \z \c "Figura" </w:instrText>
-      </w:r>
-      <w:r>
-        <w:fldChar w:fldCharType="separate"/>
-      </w:r>
-      <w:hyperlink w:anchor="_Toc112068493" w:history="1">
+      <w:hyperlink w:anchor="_Toc112068496" w:history="1">
         <w:r>
           <w:rPr>
             <w:rStyle w:val="Hipervnculo"/>
             <w:noProof/>
           </w:rPr>
-          <w:t>Figura 1.Horas de persona EZEstimate</w:t>
+          <w:t>Figura 4. Calendario del proyecto</w:t>
         </w:r>
         <w:r>
           <w:rPr>
@@ -2426,7 +2326,7 @@
             <w:noProof/>
             <w:webHidden/>
           </w:rPr>
-          <w:instrText xml:space="preserve"> PAGEREF _Toc112068493 \h </w:instrText>
+          <w:instrText xml:space="preserve"> PAGEREF _Toc112068496 \h </w:instrText>
         </w:r>
         <w:r>
           <w:rPr>
@@ -2446,7 +2346,7 @@
             <w:noProof/>
             <w:webHidden/>
           </w:rPr>
-          <w:t>9</w:t>
+          <w:t>12</w:t>
         </w:r>
         <w:r>
           <w:rPr>
@@ -2469,13 +2369,13 @@
           <w:lang w:val="es-ES_tradnl" w:eastAsia="es-ES_tradnl"/>
         </w:rPr>
       </w:pPr>
-      <w:hyperlink w:anchor="_Toc112068494" w:history="1">
+      <w:hyperlink w:anchor="_Toc112068497" w:history="1">
         <w:r>
           <w:rPr>
             <w:rStyle w:val="Hipervnculo"/>
             <w:noProof/>
           </w:rPr>
-          <w:t>Figura 2. Factores complejidad técnica y entorno EZEstimate</w:t>
+          <w:t>Figura 5. Tareas fase de Inicio</w:t>
         </w:r>
         <w:r>
           <w:rPr>
@@ -2496,7 +2396,7 @@
             <w:noProof/>
             <w:webHidden/>
           </w:rPr>
-          <w:instrText xml:space="preserve"> PAGEREF _Toc112068494 \h </w:instrText>
+          <w:instrText xml:space="preserve"> PAGEREF _Toc112068497 \h </w:instrText>
         </w:r>
         <w:r>
           <w:rPr>
@@ -2516,7 +2416,7 @@
             <w:noProof/>
             <w:webHidden/>
           </w:rPr>
-          <w:t>9</w:t>
+          <w:t>13</w:t>
         </w:r>
         <w:r>
           <w:rPr>
@@ -2539,13 +2439,13 @@
           <w:lang w:val="es-ES_tradnl" w:eastAsia="es-ES_tradnl"/>
         </w:rPr>
       </w:pPr>
-      <w:hyperlink w:anchor="_Toc112068495" w:history="1">
+      <w:hyperlink w:anchor="_Toc112068498" w:history="1">
         <w:r>
           <w:rPr>
             <w:rStyle w:val="Hipervnculo"/>
             <w:noProof/>
           </w:rPr>
-          <w:t>Figura 3. Festivos</w:t>
+          <w:t>Figura 6. Tareas iteración 1, fase de Elaboración</w:t>
         </w:r>
         <w:r>
           <w:rPr>
@@ -2566,7 +2466,7 @@
             <w:noProof/>
             <w:webHidden/>
           </w:rPr>
-          <w:instrText xml:space="preserve"> PAGEREF _Toc112068495 \h </w:instrText>
+          <w:instrText xml:space="preserve"> PAGEREF _Toc112068498 \h </w:instrText>
         </w:r>
         <w:r>
           <w:rPr>
@@ -2586,7 +2486,7 @@
             <w:noProof/>
             <w:webHidden/>
           </w:rPr>
-          <w:t>11</w:t>
+          <w:t>14</w:t>
         </w:r>
         <w:r>
           <w:rPr>
@@ -2609,13 +2509,13 @@
           <w:lang w:val="es-ES_tradnl" w:eastAsia="es-ES_tradnl"/>
         </w:rPr>
       </w:pPr>
-      <w:hyperlink w:anchor="_Toc112068496" w:history="1">
+      <w:hyperlink w:anchor="_Toc112068499" w:history="1">
         <w:r>
           <w:rPr>
             <w:rStyle w:val="Hipervnculo"/>
             <w:noProof/>
           </w:rPr>
-          <w:t>Figura 4. Calendario del proyecto</w:t>
+          <w:t>Figura 7. Tareas iteración 2, fase de Elaboración</w:t>
         </w:r>
         <w:r>
           <w:rPr>
@@ -2636,7 +2536,7 @@
             <w:noProof/>
             <w:webHidden/>
           </w:rPr>
-          <w:instrText xml:space="preserve"> PAGEREF _Toc112068496 \h </w:instrText>
+          <w:instrText xml:space="preserve"> PAGEREF _Toc112068499 \h </w:instrText>
         </w:r>
         <w:r>
           <w:rPr>
@@ -2656,7 +2556,7 @@
             <w:noProof/>
             <w:webHidden/>
           </w:rPr>
-          <w:t>12</w:t>
+          <w:t>15</w:t>
         </w:r>
         <w:r>
           <w:rPr>
@@ -2679,13 +2579,13 @@
           <w:lang w:val="es-ES_tradnl" w:eastAsia="es-ES_tradnl"/>
         </w:rPr>
       </w:pPr>
-      <w:hyperlink w:anchor="_Toc112068497" w:history="1">
+      <w:hyperlink w:anchor="_Toc112068500" w:history="1">
         <w:r>
           <w:rPr>
             <w:rStyle w:val="Hipervnculo"/>
             <w:noProof/>
           </w:rPr>
-          <w:t>Figura 5. Tareas fase de Inicio</w:t>
+          <w:t>Figura 8. Tareas iteración 1, fase de Construcción</w:t>
         </w:r>
         <w:r>
           <w:rPr>
@@ -2706,7 +2606,7 @@
             <w:noProof/>
             <w:webHidden/>
           </w:rPr>
-          <w:instrText xml:space="preserve"> PAGEREF _Toc112068497 \h </w:instrText>
+          <w:instrText xml:space="preserve"> PAGEREF _Toc112068500 \h </w:instrText>
         </w:r>
         <w:r>
           <w:rPr>
@@ -2726,7 +2626,7 @@
             <w:noProof/>
             <w:webHidden/>
           </w:rPr>
-          <w:t>12</w:t>
+          <w:t>16</w:t>
         </w:r>
         <w:r>
           <w:rPr>
@@ -2749,13 +2649,13 @@
           <w:lang w:val="es-ES_tradnl" w:eastAsia="es-ES_tradnl"/>
         </w:rPr>
       </w:pPr>
-      <w:hyperlink w:anchor="_Toc112068498" w:history="1">
+      <w:hyperlink w:anchor="_Toc112068501" w:history="1">
         <w:r>
           <w:rPr>
             <w:rStyle w:val="Hipervnculo"/>
             <w:noProof/>
           </w:rPr>
-          <w:t>Figura 6. Tareas iteración 1, fase de Elaboración</w:t>
+          <w:t>Figura 9. Tareas iteración 2, fase de Construcción</w:t>
         </w:r>
         <w:r>
           <w:rPr>
@@ -2776,7 +2676,7 @@
             <w:noProof/>
             <w:webHidden/>
           </w:rPr>
-          <w:instrText xml:space="preserve"> PAGEREF _Toc112068498 \h </w:instrText>
+          <w:instrText xml:space="preserve"> PAGEREF _Toc112068501 \h </w:instrText>
         </w:r>
         <w:r>
           <w:rPr>
@@ -2796,7 +2696,7 @@
             <w:noProof/>
             <w:webHidden/>
           </w:rPr>
-          <w:t>13</w:t>
+          <w:t>17</w:t>
         </w:r>
         <w:r>
           <w:rPr>
@@ -2819,13 +2719,13 @@
           <w:lang w:val="es-ES_tradnl" w:eastAsia="es-ES_tradnl"/>
         </w:rPr>
       </w:pPr>
-      <w:hyperlink w:anchor="_Toc112068499" w:history="1">
+      <w:hyperlink w:anchor="_Toc112068502" w:history="1">
         <w:r>
           <w:rPr>
             <w:rStyle w:val="Hipervnculo"/>
             <w:noProof/>
           </w:rPr>
-          <w:t>Figura 7. Tareas iteración 2, fase de Elaboración</w:t>
+          <w:t>Figura 10. Tareas fase de Transición</w:t>
         </w:r>
         <w:r>
           <w:rPr>
@@ -2846,7 +2746,7 @@
             <w:noProof/>
             <w:webHidden/>
           </w:rPr>
-          <w:instrText xml:space="preserve"> PAGEREF _Toc112068499 \h </w:instrText>
+          <w:instrText xml:space="preserve"> PAGEREF _Toc112068502 \h </w:instrText>
         </w:r>
         <w:r>
           <w:rPr>
@@ -2866,7 +2766,7 @@
             <w:noProof/>
             <w:webHidden/>
           </w:rPr>
-          <w:t>14</w:t>
+          <w:t>18</w:t>
         </w:r>
         <w:r>
           <w:rPr>
@@ -2889,13 +2789,13 @@
           <w:lang w:val="es-ES_tradnl" w:eastAsia="es-ES_tradnl"/>
         </w:rPr>
       </w:pPr>
-      <w:hyperlink w:anchor="_Toc112068500" w:history="1">
+      <w:hyperlink w:anchor="_Toc112068503" w:history="1">
         <w:r>
           <w:rPr>
             <w:rStyle w:val="Hipervnculo"/>
             <w:noProof/>
           </w:rPr>
-          <w:t>Figura 8. Tareas iteración 1, fase de Construcción</w:t>
+          <w:t>Figura 11. Reparto de recursos</w:t>
         </w:r>
         <w:r>
           <w:rPr>
@@ -2916,7 +2816,7 @@
             <w:noProof/>
             <w:webHidden/>
           </w:rPr>
-          <w:instrText xml:space="preserve"> PAGEREF _Toc112068500 \h </w:instrText>
+          <w:instrText xml:space="preserve"> PAGEREF _Toc112068503 \h </w:instrText>
         </w:r>
         <w:r>
           <w:rPr>
@@ -2936,7 +2836,7 @@
             <w:noProof/>
             <w:webHidden/>
           </w:rPr>
-          <w:t>16</w:t>
+          <w:t>19</w:t>
         </w:r>
         <w:r>
           <w:rPr>
@@ -2959,13 +2859,13 @@
           <w:lang w:val="es-ES_tradnl" w:eastAsia="es-ES_tradnl"/>
         </w:rPr>
       </w:pPr>
-      <w:hyperlink w:anchor="_Toc112068501" w:history="1">
+      <w:hyperlink w:anchor="_Toc112068504" w:history="1">
         <w:r>
           <w:rPr>
             <w:rStyle w:val="Hipervnculo"/>
             <w:noProof/>
           </w:rPr>
-          <w:t>Figura 9. Tareas iteración 2, fase de Construcción</w:t>
+          <w:t>Figura 12. Estadísticas planificación temporal</w:t>
         </w:r>
         <w:r>
           <w:rPr>
@@ -2986,7 +2886,7 @@
             <w:noProof/>
             <w:webHidden/>
           </w:rPr>
-          <w:instrText xml:space="preserve"> PAGEREF _Toc112068501 \h </w:instrText>
+          <w:instrText xml:space="preserve"> PAGEREF _Toc112068504 \h </w:instrText>
         </w:r>
         <w:r>
           <w:rPr>
@@ -3006,7 +2906,7 @@
             <w:noProof/>
             <w:webHidden/>
           </w:rPr>
-          <w:t>17</w:t>
+          <w:t>20</w:t>
         </w:r>
         <w:r>
           <w:rPr>
@@ -3029,13 +2929,13 @@
           <w:lang w:val="es-ES_tradnl" w:eastAsia="es-ES_tradnl"/>
         </w:rPr>
       </w:pPr>
-      <w:hyperlink w:anchor="_Toc112068502" w:history="1">
+      <w:hyperlink w:anchor="_Toc112068505" w:history="1">
         <w:r>
           <w:rPr>
             <w:rStyle w:val="Hipervnculo"/>
             <w:noProof/>
           </w:rPr>
-          <w:t>Figura 10. Tareas fase de Transición</w:t>
+          <w:t>Figura 13. Diagrama de Gantt fase de Inicio</w:t>
         </w:r>
         <w:r>
           <w:rPr>
@@ -3056,7 +2956,7 @@
             <w:noProof/>
             <w:webHidden/>
           </w:rPr>
-          <w:instrText xml:space="preserve"> PAGEREF _Toc112068502 \h </w:instrText>
+          <w:instrText xml:space="preserve"> PAGEREF _Toc112068505 \h </w:instrText>
         </w:r>
         <w:r>
           <w:rPr>
@@ -3076,7 +2976,7 @@
             <w:noProof/>
             <w:webHidden/>
           </w:rPr>
-          <w:t>18</w:t>
+          <w:t>21</w:t>
         </w:r>
         <w:r>
           <w:rPr>
@@ -3099,13 +2999,13 @@
           <w:lang w:val="es-ES_tradnl" w:eastAsia="es-ES_tradnl"/>
         </w:rPr>
       </w:pPr>
-      <w:hyperlink w:anchor="_Toc112068503" w:history="1">
+      <w:hyperlink w:anchor="_Toc112068506" w:history="1">
         <w:r>
           <w:rPr>
             <w:rStyle w:val="Hipervnculo"/>
             <w:noProof/>
           </w:rPr>
-          <w:t>Figura 11. Reparto de recursos</w:t>
+          <w:t>Figura 14. Diagrama de Gantt iteración 1, fase de Elaboración</w:t>
         </w:r>
         <w:r>
           <w:rPr>
@@ -3126,7 +3026,7 @@
             <w:noProof/>
             <w:webHidden/>
           </w:rPr>
-          <w:instrText xml:space="preserve"> PAGEREF _Toc112068503 \h </w:instrText>
+          <w:instrText xml:space="preserve"> PAGEREF _Toc112068506 \h </w:instrText>
         </w:r>
         <w:r>
           <w:rPr>
@@ -3146,7 +3046,7 @@
             <w:noProof/>
             <w:webHidden/>
           </w:rPr>
-          <w:t>19</w:t>
+          <w:t>22</w:t>
         </w:r>
         <w:r>
           <w:rPr>
@@ -3169,13 +3069,13 @@
           <w:lang w:val="es-ES_tradnl" w:eastAsia="es-ES_tradnl"/>
         </w:rPr>
       </w:pPr>
-      <w:hyperlink w:anchor="_Toc112068504" w:history="1">
+      <w:hyperlink w:anchor="_Toc112068507" w:history="1">
         <w:r>
           <w:rPr>
             <w:rStyle w:val="Hipervnculo"/>
             <w:noProof/>
           </w:rPr>
-          <w:t>Figura 12. Estadísticas planificación temporal</w:t>
+          <w:t>Figura 15. Diagrama de Gantt iteración 2, fase de Elaboración</w:t>
         </w:r>
         <w:r>
           <w:rPr>
@@ -3196,7 +3096,7 @@
             <w:noProof/>
             <w:webHidden/>
           </w:rPr>
-          <w:instrText xml:space="preserve"> PAGEREF _Toc112068504 \h </w:instrText>
+          <w:instrText xml:space="preserve"> PAGEREF _Toc112068507 \h </w:instrText>
         </w:r>
         <w:r>
           <w:rPr>
@@ -3216,7 +3116,7 @@
             <w:noProof/>
             <w:webHidden/>
           </w:rPr>
-          <w:t>20</w:t>
+          <w:t>22</w:t>
         </w:r>
         <w:r>
           <w:rPr>
@@ -3239,13 +3139,13 @@
           <w:lang w:val="es-ES_tradnl" w:eastAsia="es-ES_tradnl"/>
         </w:rPr>
       </w:pPr>
-      <w:hyperlink w:anchor="_Toc112068505" w:history="1">
+      <w:hyperlink w:anchor="_Toc112068508" w:history="1">
         <w:r>
           <w:rPr>
             <w:rStyle w:val="Hipervnculo"/>
             <w:noProof/>
           </w:rPr>
-          <w:t>Figura 13. Diagrama de Gantt fase de Inicio</w:t>
+          <w:t>Figura 16. Diagrama de Gantt iteración 1, fase de Construcción</w:t>
         </w:r>
         <w:r>
           <w:rPr>
@@ -3266,7 +3166,7 @@
             <w:noProof/>
             <w:webHidden/>
           </w:rPr>
-          <w:instrText xml:space="preserve"> PAGEREF _Toc112068505 \h </w:instrText>
+          <w:instrText xml:space="preserve"> PAGEREF _Toc112068508 \h </w:instrText>
         </w:r>
         <w:r>
           <w:rPr>
@@ -3286,7 +3186,7 @@
             <w:noProof/>
             <w:webHidden/>
           </w:rPr>
-          <w:t>21</w:t>
+          <w:t>23</w:t>
         </w:r>
         <w:r>
           <w:rPr>
@@ -3309,13 +3209,13 @@
           <w:lang w:val="es-ES_tradnl" w:eastAsia="es-ES_tradnl"/>
         </w:rPr>
       </w:pPr>
-      <w:hyperlink w:anchor="_Toc112068506" w:history="1">
+      <w:hyperlink w:anchor="_Toc112068509" w:history="1">
         <w:r>
           <w:rPr>
             <w:rStyle w:val="Hipervnculo"/>
             <w:noProof/>
           </w:rPr>
-          <w:t>Figura 14. Diagrama de Gantt iteración 1, fase de Elaboración</w:t>
+          <w:t>Figura 17. Diagrama de Gantt iteración 2, fase de Construcción</w:t>
         </w:r>
         <w:r>
           <w:rPr>
@@ -3336,7 +3236,7 @@
             <w:noProof/>
             <w:webHidden/>
           </w:rPr>
-          <w:instrText xml:space="preserve"> PAGEREF _Toc112068506 \h </w:instrText>
+          <w:instrText xml:space="preserve"> PAGEREF _Toc112068509 \h </w:instrText>
         </w:r>
         <w:r>
           <w:rPr>
@@ -3356,7 +3256,7 @@
             <w:noProof/>
             <w:webHidden/>
           </w:rPr>
-          <w:t>21</w:t>
+          <w:t>23</w:t>
         </w:r>
         <w:r>
           <w:rPr>
@@ -3379,13 +3279,13 @@
           <w:lang w:val="es-ES_tradnl" w:eastAsia="es-ES_tradnl"/>
         </w:rPr>
       </w:pPr>
-      <w:hyperlink w:anchor="_Toc112068507" w:history="1">
+      <w:hyperlink w:anchor="_Toc112068510" w:history="1">
         <w:r>
           <w:rPr>
             <w:rStyle w:val="Hipervnculo"/>
             <w:noProof/>
           </w:rPr>
-          <w:t>Figura 15. Diagrama de Gantt iteración 2, fase de Elaboración</w:t>
+          <w:t>Figura 18. Diagrama de Gantt fase de Transición</w:t>
         </w:r>
         <w:r>
           <w:rPr>
@@ -3406,7 +3306,7 @@
             <w:noProof/>
             <w:webHidden/>
           </w:rPr>
-          <w:instrText xml:space="preserve"> PAGEREF _Toc112068507 \h </w:instrText>
+          <w:instrText xml:space="preserve"> PAGEREF _Toc112068510 \h </w:instrText>
         </w:r>
         <w:r>
           <w:rPr>
@@ -3426,7 +3326,7 @@
             <w:noProof/>
             <w:webHidden/>
           </w:rPr>
-          <w:t>22</w:t>
+          <w:t>23</w:t>
         </w:r>
         <w:r>
           <w:rPr>
@@ -3436,6 +3336,37 @@
           <w:fldChar w:fldCharType="end"/>
         </w:r>
       </w:hyperlink>
+    </w:p>
+    <w:p>
+      <w:pPr>
+        <w:ind w:firstLine="0"/>
+      </w:pPr>
+      <w:r>
+        <w:fldChar w:fldCharType="end"/>
+      </w:r>
+    </w:p>
+    <w:p/>
+    <w:p/>
+    <w:p/>
+    <w:p>
+      <w:pPr>
+        <w:ind w:firstLine="0"/>
+      </w:pPr>
+    </w:p>
+    <w:p>
+      <w:pPr>
+        <w:pStyle w:val="Ttulo1"/>
+      </w:pPr>
+      <w:bookmarkStart w:id="10" w:name="_Toc112033603"/>
+      <w:bookmarkStart w:id="11" w:name="_Toc112033702"/>
+      <w:bookmarkStart w:id="12" w:name="_Toc112067360"/>
+      <w:r>
+        <w:lastRenderedPageBreak/>
+        <w:t>Índice de tablas</w:t>
+      </w:r>
+      <w:bookmarkEnd w:id="10"/>
+      <w:bookmarkEnd w:id="11"/>
+      <w:bookmarkEnd w:id="12"/>
     </w:p>
     <w:p>
       <w:pPr>
@@ -3449,13 +3380,22 @@
           <w:lang w:val="es-ES_tradnl" w:eastAsia="es-ES_tradnl"/>
         </w:rPr>
       </w:pPr>
-      <w:hyperlink w:anchor="_Toc112068508" w:history="1">
+      <w:r>
+        <w:fldChar w:fldCharType="begin"/>
+      </w:r>
+      <w:r>
+        <w:instrText xml:space="preserve"> TOC \h \z \c "Tabla" </w:instrText>
+      </w:r>
+      <w:r>
+        <w:fldChar w:fldCharType="separate"/>
+      </w:r>
+      <w:hyperlink w:anchor="_Toc112068551" w:history="1">
         <w:r>
           <w:rPr>
             <w:rStyle w:val="Hipervnculo"/>
             <w:noProof/>
           </w:rPr>
-          <w:t>Figura 16. Diagrama de Gantt iteración 1, fase de Construcción</w:t>
+          <w:t>Tabla 1. Complejidad actores</w:t>
         </w:r>
         <w:r>
           <w:rPr>
@@ -3476,7 +3416,7 @@
             <w:noProof/>
             <w:webHidden/>
           </w:rPr>
-          <w:instrText xml:space="preserve"> PAGEREF _Toc112068508 \h </w:instrText>
+          <w:instrText xml:space="preserve"> PAGEREF _Toc112068551 \h </w:instrText>
         </w:r>
         <w:r>
           <w:rPr>
@@ -3496,7 +3436,7 @@
             <w:noProof/>
             <w:webHidden/>
           </w:rPr>
-          <w:t>22</w:t>
+          <w:t>3</w:t>
         </w:r>
         <w:r>
           <w:rPr>
@@ -3519,13 +3459,13 @@
           <w:lang w:val="es-ES_tradnl" w:eastAsia="es-ES_tradnl"/>
         </w:rPr>
       </w:pPr>
-      <w:hyperlink w:anchor="_Toc112068509" w:history="1">
+      <w:hyperlink w:anchor="_Toc112068552" w:history="1">
         <w:r>
           <w:rPr>
             <w:rStyle w:val="Hipervnculo"/>
             <w:noProof/>
           </w:rPr>
-          <w:t>Figura 17. Diagrama de Gantt iteración 2, fase de Construcción</w:t>
+          <w:t>Tabla 2. Complejidad de casos de uso</w:t>
         </w:r>
         <w:r>
           <w:rPr>
@@ -3546,7 +3486,7 @@
             <w:noProof/>
             <w:webHidden/>
           </w:rPr>
-          <w:instrText xml:space="preserve"> PAGEREF _Toc112068509 \h </w:instrText>
+          <w:instrText xml:space="preserve"> PAGEREF _Toc112068552 \h </w:instrText>
         </w:r>
         <w:r>
           <w:rPr>
@@ -3566,7 +3506,7 @@
             <w:noProof/>
             <w:webHidden/>
           </w:rPr>
-          <w:t>23</w:t>
+          <w:t>4</w:t>
         </w:r>
         <w:r>
           <w:rPr>
@@ -3589,13 +3529,13 @@
           <w:lang w:val="es-ES_tradnl" w:eastAsia="es-ES_tradnl"/>
         </w:rPr>
       </w:pPr>
-      <w:hyperlink w:anchor="_Toc112068510" w:history="1">
+      <w:hyperlink w:anchor="_Toc112068553" w:history="1">
         <w:r>
           <w:rPr>
             <w:rStyle w:val="Hipervnculo"/>
             <w:noProof/>
           </w:rPr>
-          <w:t>Figura 18. Diagrama de Gantt fase de Transición</w:t>
+          <w:t>Tabla 3. Duración de fases</w:t>
         </w:r>
         <w:r>
           <w:rPr>
@@ -3616,7 +3556,7 @@
             <w:noProof/>
             <w:webHidden/>
           </w:rPr>
-          <w:instrText xml:space="preserve"> PAGEREF _Toc112068510 \h </w:instrText>
+          <w:instrText xml:space="preserve"> PAGEREF _Toc112068553 \h </w:instrText>
         </w:r>
         <w:r>
           <w:rPr>
@@ -3636,7 +3576,7 @@
             <w:noProof/>
             <w:webHidden/>
           </w:rPr>
-          <w:t>23</w:t>
+          <w:t>20</w:t>
         </w:r>
         <w:r>
           <w:rPr>
@@ -3648,9 +3588,6 @@
       </w:hyperlink>
     </w:p>
     <w:p>
-      <w:pPr>
-        <w:ind w:firstLine="0"/>
-      </w:pPr>
       <w:r>
         <w:fldChar w:fldCharType="end"/>
       </w:r>
@@ -3669,16 +3606,6 @@
     <w:p/>
     <w:p/>
     <w:p/>
-    <w:p/>
-    <w:p/>
-    <w:p/>
-    <w:p/>
-    <w:p/>
-    <w:p/>
-    <w:p/>
-    <w:p/>
-    <w:p/>
-    <w:p/>
     <w:p>
       <w:pPr>
         <w:ind w:firstLine="0"/>
@@ -3735,6 +3662,9 @@
       <w:r>
         <w:t>calculado en la planificación sean aproximadamente iguales</w:t>
       </w:r>
+      <w:r>
+        <w:t>.</w:t>
+      </w:r>
     </w:p>
     <w:p>
       <w:pPr>
@@ -3765,8 +3695,26 @@
     <w:p>
       <w:pPr>
         <w:pStyle w:val="Ttulo1"/>
+        <w:sectPr>
+          <w:headerReference w:type="even" r:id="rId13"/>
+          <w:headerReference w:type="default" r:id="rId14"/>
+          <w:footerReference w:type="even" r:id="rId15"/>
+          <w:footerReference w:type="default" r:id="rId16"/>
+          <w:headerReference w:type="first" r:id="rId17"/>
+          <w:footerReference w:type="first" r:id="rId18"/>
+          <w:pgSz w:w="12242" w:h="15842" w:code="1"/>
+          <w:pgMar w:top="1440" w:right="1440" w:bottom="1440" w:left="1440" w:header="709" w:footer="709" w:gutter="0"/>
+          <w:pgNumType w:start="1"/>
+          <w:cols w:space="708"/>
+          <w:docGrid w:linePitch="360"/>
+        </w:sectPr>
       </w:pPr>
       <w:bookmarkStart w:id="14" w:name="_Toc112067363"/>
+    </w:p>
+    <w:p>
+      <w:pPr>
+        <w:pStyle w:val="Ttulo1"/>
+      </w:pPr>
       <w:r>
         <w:lastRenderedPageBreak/>
         <w:t>Breve descripción del sistema</w:t>
@@ -3861,8 +3809,21 @@
     <w:p>
       <w:pPr>
         <w:pStyle w:val="Ttulo1"/>
+        <w:sectPr>
+          <w:headerReference w:type="default" r:id="rId19"/>
+          <w:pgSz w:w="12242" w:h="15842" w:code="1"/>
+          <w:pgMar w:top="1440" w:right="1440" w:bottom="1440" w:left="1440" w:header="709" w:footer="709" w:gutter="0"/>
+          <w:pgNumType w:start="2"/>
+          <w:cols w:space="708"/>
+          <w:docGrid w:linePitch="360"/>
+        </w:sectPr>
       </w:pPr>
       <w:bookmarkStart w:id="15" w:name="_Toc112067364"/>
+    </w:p>
+    <w:p>
+      <w:pPr>
+        <w:pStyle w:val="Ttulo1"/>
+      </w:pPr>
       <w:r>
         <w:lastRenderedPageBreak/>
         <w:t>Estimación del esfuerzo</w:t>
@@ -6262,10 +6223,29 @@
     </w:p>
     <w:p>
       <w:pPr>
+        <w:ind w:firstLine="0"/>
+      </w:pPr>
+    </w:p>
+    <w:p>
+      <w:pPr>
         <w:pStyle w:val="Ttulo2"/>
+        <w:sectPr>
+          <w:headerReference w:type="default" r:id="rId20"/>
+          <w:pgSz w:w="12242" w:h="15842" w:code="1"/>
+          <w:pgMar w:top="1440" w:right="1440" w:bottom="1440" w:left="1440" w:header="709" w:footer="709" w:gutter="0"/>
+          <w:pgNumType w:start="3"/>
+          <w:cols w:space="708"/>
+          <w:docGrid w:linePitch="360"/>
+        </w:sectPr>
       </w:pPr>
       <w:bookmarkStart w:id="20" w:name="_Toc112067367"/>
-      <w:r>
+    </w:p>
+    <w:p>
+      <w:pPr>
+        <w:pStyle w:val="Ttulo2"/>
+      </w:pPr>
+      <w:r>
+        <w:lastRenderedPageBreak/>
         <w:t>Factores de complejidad técnica</w:t>
       </w:r>
       <w:bookmarkEnd w:id="20"/>
@@ -6317,7 +6297,6 @@
           <w:b/>
           <w:bCs/>
         </w:rPr>
-        <w:lastRenderedPageBreak/>
         <w:t xml:space="preserve">T2 Rendimiento: </w:t>
       </w:r>
       <w:r>
@@ -6476,6 +6455,7 @@
           <w:b/>
           <w:bCs/>
         </w:rPr>
+        <w:lastRenderedPageBreak/>
         <w:t xml:space="preserve">T7 Facilidad de uso: </w:t>
       </w:r>
       <w:r>
@@ -6528,7 +6508,6 @@
           <w:b/>
           <w:bCs/>
         </w:rPr>
-        <w:lastRenderedPageBreak/>
         <w:t xml:space="preserve">T9 Facilidad de cambio: </w:t>
       </w:r>
       <w:r>
@@ -6663,10 +6642,33 @@
     </w:p>
     <w:p>
       <w:pPr>
+        <w:ind w:left="360" w:firstLine="0"/>
+        <w:rPr>
+          <w:b/>
+          <w:bCs/>
+        </w:rPr>
+      </w:pPr>
+    </w:p>
+    <w:p>
+      <w:pPr>
         <w:pStyle w:val="Ttulo2"/>
+        <w:sectPr>
+          <w:headerReference w:type="default" r:id="rId21"/>
+          <w:pgSz w:w="12242" w:h="15842" w:code="1"/>
+          <w:pgMar w:top="1440" w:right="1440" w:bottom="1440" w:left="1440" w:header="709" w:footer="709" w:gutter="0"/>
+          <w:pgNumType w:start="5"/>
+          <w:cols w:space="708"/>
+          <w:docGrid w:linePitch="360"/>
+        </w:sectPr>
       </w:pPr>
       <w:bookmarkStart w:id="21" w:name="_Toc112067368"/>
-      <w:r>
+    </w:p>
+    <w:p>
+      <w:pPr>
+        <w:pStyle w:val="Ttulo2"/>
+      </w:pPr>
+      <w:r>
+        <w:lastRenderedPageBreak/>
         <w:t>Factores de complejidad del entorno</w:t>
       </w:r>
       <w:bookmarkEnd w:id="21"/>
@@ -6760,11 +6762,7 @@
         <w:t xml:space="preserve">E4 Experiencia con la aplicación: </w:t>
       </w:r>
       <w:r>
-        <w:t xml:space="preserve">El desarrollador tiene experiencia en la programación y parte de funcionamiento del lenguaje y el framework elegido, pero no tiene </w:t>
-      </w:r>
-      <w:r>
-        <w:lastRenderedPageBreak/>
-        <w:t xml:space="preserve">conocimientos en la obtención de datos a través de scraping, por tanto, el valor de este factor es de un 3. </w:t>
+        <w:t xml:space="preserve">El desarrollador tiene experiencia en la programación y parte de funcionamiento del lenguaje y el framework elegido, pero no tiene conocimientos en la obtención de datos a través de scraping, por tanto, el valor de este factor es de un 3. </w:t>
       </w:r>
     </w:p>
     <w:p>
@@ -6903,52 +6901,54 @@
     <w:p>
       <w:pPr>
         <w:ind w:firstLine="0"/>
-        <w:rPr>
-          <w:b/>
-          <w:bCs/>
-        </w:rPr>
-      </w:pPr>
+      </w:pPr>
+    </w:p>
+    <w:p>
+      <w:pPr>
+        <w:pStyle w:val="Ttulo2"/>
+        <w:rPr>
+          <w:noProof/>
+        </w:rPr>
+        <w:sectPr>
+          <w:headerReference w:type="default" r:id="rId22"/>
+          <w:pgSz w:w="12242" w:h="15842" w:code="1"/>
+          <w:pgMar w:top="1440" w:right="1440" w:bottom="1440" w:left="1440" w:header="709" w:footer="709" w:gutter="0"/>
+          <w:pgNumType w:start="7"/>
+          <w:cols w:space="708"/>
+          <w:docGrid w:linePitch="360"/>
+        </w:sectPr>
+      </w:pPr>
+      <w:bookmarkStart w:id="22" w:name="_Toc112067369"/>
+    </w:p>
+    <w:p>
+      <w:pPr>
+        <w:pStyle w:val="Ttulo2"/>
+        <w:rPr>
+          <w:noProof/>
+        </w:rPr>
+      </w:pPr>
+      <w:r>
+        <w:rPr>
+          <w:noProof/>
+        </w:rPr>
+        <w:lastRenderedPageBreak/>
+        <w:t>Estimación temportal</w:t>
+      </w:r>
+      <w:bookmarkEnd w:id="22"/>
     </w:p>
     <w:p>
       <w:pPr>
         <w:ind w:firstLine="0"/>
       </w:pPr>
+      <w:r>
+        <w:t>Gracias a la herramienta EZEstimate, hemos obtenido la estimación temporal del proyecto. Para realizar este calculo hemos usado el método de puntos de caso de uso, el cual realiza mediciones a partir de los casos de uso.</w:t>
+      </w:r>
     </w:p>
     <w:p>
       <w:pPr>
         <w:ind w:firstLine="0"/>
       </w:pPr>
-    </w:p>
-    <w:p>
-      <w:pPr>
-        <w:pStyle w:val="Ttulo2"/>
-        <w:rPr>
-          <w:noProof/>
-        </w:rPr>
-      </w:pPr>
-      <w:bookmarkStart w:id="22" w:name="_Toc112067369"/>
-      <w:r>
-        <w:rPr>
-          <w:noProof/>
-        </w:rPr>
-        <w:t>Estimación temportal</w:t>
-      </w:r>
-      <w:bookmarkEnd w:id="22"/>
-    </w:p>
-    <w:p>
-      <w:pPr>
-        <w:ind w:firstLine="0"/>
-      </w:pPr>
-      <w:r>
-        <w:t>Gracias a la herramienta EZEstimate, hemos obtenido la estimación temporal del proyecto. Para realizar este calculo hemos usado el método de puntos de caso de uso, el cual realiza mediciones a partir de los casos de uso.</w:t>
-      </w:r>
-    </w:p>
-    <w:p>
-      <w:pPr>
-        <w:ind w:firstLine="0"/>
-      </w:pPr>
-      <w:r>
-        <w:lastRenderedPageBreak/>
+      <w:r>
         <w:t xml:space="preserve">Cada actor tiene una complejidad basada en su tipo, en función de si es un sistema con una API que se comunique con un protocolo de internet o de si es un usuario con una interfaz gráfica. Asimismo, cada caso de uso tiene una complejidad asignada según su número de transacciones, en nuestro caso </w:t>
       </w:r>
       <w:r>
@@ -7006,7 +7006,7 @@
                     <pic:cNvPicPr/>
                   </pic:nvPicPr>
                   <pic:blipFill>
-                    <a:blip r:embed="rId13"/>
+                    <a:blip r:embed="rId23"/>
                     <a:stretch>
                       <a:fillRect/>
                     </a:stretch>
@@ -7035,6 +7035,7 @@
         <w:t xml:space="preserve">                                                      </w:t>
       </w:r>
       <w:bookmarkStart w:id="23" w:name="_Toc112068493"/>
+      <w:bookmarkStart w:id="24" w:name="_Ref112804176"/>
       <w:r>
         <w:t xml:space="preserve">Figura </w:t>
       </w:r>
@@ -7046,6 +7047,7 @@
           <w:t>1</w:t>
         </w:r>
       </w:fldSimple>
+      <w:bookmarkEnd w:id="24"/>
       <w:r>
         <w:t>.Horas de persona EZEstimate</w:t>
       </w:r>
@@ -7089,7 +7091,7 @@
                           </pic:cNvPicPr>
                         </pic:nvPicPr>
                         <pic:blipFill>
-                          <a:blip r:embed="rId14">
+                          <a:blip r:embed="rId24">
                             <a:extLst>
                               <a:ext uri="{28A0092B-C50C-407E-A947-70E740481C1C}">
                                 <a14:useLocalDpi xmlns:a14="http://schemas.microsoft.com/office/drawing/2010/main" val="0"/>
@@ -7118,7 +7120,7 @@
                           </pic:cNvPicPr>
                         </pic:nvPicPr>
                         <pic:blipFill>
-                          <a:blip r:embed="rId15">
+                          <a:blip r:embed="rId25">
                             <a:extLst>
                               <a:ext uri="{28A0092B-C50C-407E-A947-70E740481C1C}">
                                 <a14:useLocalDpi xmlns:a14="http://schemas.microsoft.com/office/drawing/2010/main" val="0"/>
@@ -7168,10 +7170,10 @@
                   <o:lock v:ext="edit" aspectratio="t"/>
                 </v:shapetype>
                 <v:shape id="Imagen 2" o:spid="_x0000_s1027" type="#_x0000_t75" alt="Tabla&#10;&#10;Descripción generada automáticamente" style="position:absolute;top:285;width:14573;height:28404;visibility:visible;mso-wrap-style:square" o:gfxdata="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">
-                  <v:imagedata r:id="rId16" o:title="Tabla&#10;&#10;Descripción generada automáticamente"/>
+                  <v:imagedata r:id="rId26" o:title="Tabla&#10;&#10;Descripción generada automáticamente"/>
                 </v:shape>
                 <v:shape id="Imagen 4" o:spid="_x0000_s1028" type="#_x0000_t75" alt="Tabla&#10;&#10;Descripción generada automáticamente" style="position:absolute;left:14287;width:17824;height:28765;visibility:visible;mso-wrap-style:square" o:gfxdata="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">
-                  <v:imagedata r:id="rId17" o:title="Tabla&#10;&#10;Descripción generada automáticamente"/>
+                  <v:imagedata r:id="rId27" o:title="Tabla&#10;&#10;Descripción generada automáticamente"/>
                 </v:shape>
                 <w10:anchorlock/>
               </v:group>
@@ -7187,7 +7189,7 @@
       <w:r>
         <w:t xml:space="preserve">                                  </w:t>
       </w:r>
-      <w:bookmarkStart w:id="24" w:name="_Toc112068494"/>
+      <w:bookmarkStart w:id="25" w:name="_Toc112068494"/>
       <w:r>
         <w:t xml:space="preserve">Figura </w:t>
       </w:r>
@@ -7202,7 +7204,7 @@
       <w:r>
         <w:t>. Factores complejidad técnica y entorno EZEstimate</w:t>
       </w:r>
-      <w:bookmarkEnd w:id="24"/>
+      <w:bookmarkEnd w:id="25"/>
     </w:p>
     <w:p>
       <w:pPr>
@@ -7215,10 +7217,31 @@
       </w:pPr>
       <w:r>
         <w:lastRenderedPageBreak/>
-        <w:t>Como se observa en la figura</w:t>
-      </w:r>
-      <w:r>
-        <w:t xml:space="preserve"> 1, obtenemos unos resultados:</w:t>
+        <w:t xml:space="preserve">Como se observa en la </w:t>
+      </w:r>
+      <w:r>
+        <w:fldChar w:fldCharType="begin"/>
+      </w:r>
+      <w:r>
+        <w:instrText xml:space="preserve"> REF _Ref112804176 \h </w:instrText>
+      </w:r>
+      <w:r>
+        <w:fldChar w:fldCharType="separate"/>
+      </w:r>
+      <w:r>
+        <w:t xml:space="preserve">Figura </w:t>
+      </w:r>
+      <w:r>
+        <w:rPr>
+          <w:noProof/>
+        </w:rPr>
+        <w:t>1</w:t>
+      </w:r>
+      <w:r>
+        <w:fldChar w:fldCharType="end"/>
+      </w:r>
+      <w:r>
+        <w:t>, obtenemos unos resultados:</w:t>
       </w:r>
     </w:p>
     <w:p>
@@ -7398,23 +7421,36 @@
     <w:p>
       <w:pPr>
         <w:pStyle w:val="Ttulo1"/>
-      </w:pPr>
-      <w:bookmarkStart w:id="25" w:name="_Toc112067370"/>
+        <w:sectPr>
+          <w:headerReference w:type="default" r:id="rId28"/>
+          <w:pgSz w:w="12242" w:h="15842" w:code="1"/>
+          <w:pgMar w:top="1440" w:right="1440" w:bottom="1440" w:left="1440" w:header="709" w:footer="709" w:gutter="0"/>
+          <w:pgNumType w:start="8"/>
+          <w:cols w:space="708"/>
+          <w:docGrid w:linePitch="360"/>
+        </w:sectPr>
+      </w:pPr>
+      <w:bookmarkStart w:id="26" w:name="_Toc112067370"/>
+    </w:p>
+    <w:p>
+      <w:pPr>
+        <w:pStyle w:val="Ttulo1"/>
+      </w:pPr>
       <w:r>
         <w:lastRenderedPageBreak/>
         <w:t>Planificación temporal</w:t>
       </w:r>
-      <w:bookmarkEnd w:id="25"/>
+      <w:bookmarkEnd w:id="26"/>
     </w:p>
     <w:p>
       <w:pPr>
         <w:pStyle w:val="Ttulo2"/>
       </w:pPr>
-      <w:bookmarkStart w:id="26" w:name="_Toc112067371"/>
+      <w:bookmarkStart w:id="27" w:name="_Toc112067371"/>
       <w:r>
         <w:t>Calendario de trabajo</w:t>
       </w:r>
-      <w:bookmarkEnd w:id="26"/>
+      <w:bookmarkEnd w:id="27"/>
     </w:p>
     <w:p>
       <w:pPr>
@@ -7461,7 +7497,7 @@
                     <pic:cNvPicPr/>
                   </pic:nvPicPr>
                   <pic:blipFill>
-                    <a:blip r:embed="rId18"/>
+                    <a:blip r:embed="rId29"/>
                     <a:stretch>
                       <a:fillRect/>
                     </a:stretch>
@@ -7487,7 +7523,8 @@
         <w:pStyle w:val="Descripcin"/>
         <w:jc w:val="center"/>
       </w:pPr>
-      <w:bookmarkStart w:id="27" w:name="_Toc112068495"/>
+      <w:bookmarkStart w:id="28" w:name="_Toc112068495"/>
+      <w:bookmarkStart w:id="29" w:name="_Ref112803431"/>
       <w:r>
         <w:t xml:space="preserve">Figura </w:t>
       </w:r>
@@ -7499,13 +7536,14 @@
           <w:t>3</w:t>
         </w:r>
       </w:fldSimple>
+      <w:bookmarkEnd w:id="29"/>
       <w:r>
         <w:t xml:space="preserve">. </w:t>
       </w:r>
       <w:r>
         <w:t>Festivos</w:t>
       </w:r>
-      <w:bookmarkEnd w:id="27"/>
+      <w:bookmarkEnd w:id="28"/>
       <w:r>
         <w:t xml:space="preserve"> </w:t>
       </w:r>
@@ -7515,19 +7553,58 @@
         <w:ind w:firstLine="0"/>
       </w:pPr>
       <w:r>
-        <w:t xml:space="preserve">Para el desarrollo del proyecto contaremos con un trabajador a jornada completa. La jornada laboral se repartirá en 5 días semanales, excepto los festivos que se pueden observar en la figura </w:t>
-      </w:r>
-      <w:r>
+        <w:t xml:space="preserve">Para el desarrollo del proyecto contaremos con un trabajador a jornada completa. La jornada laboral se repartirá en 5 días semanales, excepto los festivos que se pueden observar en la </w:t>
+      </w:r>
+      <w:r>
+        <w:fldChar w:fldCharType="begin"/>
+      </w:r>
+      <w:r>
+        <w:instrText xml:space="preserve"> REF _Ref112803431 \h </w:instrText>
+      </w:r>
+      <w:r>
+        <w:fldChar w:fldCharType="separate"/>
+      </w:r>
+      <w:r>
+        <w:t xml:space="preserve">Figura </w:t>
+      </w:r>
+      <w:r>
+        <w:rPr>
+          <w:noProof/>
+        </w:rPr>
         <w:t>3</w:t>
       </w:r>
       <w:r>
+        <w:fldChar w:fldCharType="end"/>
+      </w:r>
+      <w:r>
         <w:t>, durante 6 horas diaria con un horario de 10:</w:t>
       </w:r>
       <w:r>
-        <w:t xml:space="preserve">00 a 14:00 y de 17:00 a 19:00, como se observa en la figura </w:t>
-      </w:r>
-      <w:r>
-        <w:t>4.</w:t>
+        <w:t xml:space="preserve">00 a 14:00 y de 17:00 a 19:00, como se observa en la </w:t>
+      </w:r>
+      <w:r>
+        <w:fldChar w:fldCharType="begin"/>
+      </w:r>
+      <w:r>
+        <w:instrText xml:space="preserve"> REF _Ref112804193 \h </w:instrText>
+      </w:r>
+      <w:r>
+        <w:fldChar w:fldCharType="separate"/>
+      </w:r>
+      <w:r>
+        <w:t xml:space="preserve">Figura </w:t>
+      </w:r>
+      <w:r>
+        <w:rPr>
+          <w:noProof/>
+        </w:rPr>
+        <w:t>4</w:t>
+      </w:r>
+      <w:r>
+        <w:fldChar w:fldCharType="end"/>
+      </w:r>
+      <w:r>
+        <w:t>.</w:t>
       </w:r>
     </w:p>
     <w:p>
@@ -7557,7 +7634,7 @@
                     <pic:cNvPicPr/>
                   </pic:nvPicPr>
                   <pic:blipFill>
-                    <a:blip r:embed="rId19"/>
+                    <a:blip r:embed="rId30"/>
                     <a:stretch>
                       <a:fillRect/>
                     </a:stretch>
@@ -7583,7 +7660,8 @@
         <w:pStyle w:val="Descripcin"/>
         <w:jc w:val="center"/>
       </w:pPr>
-      <w:bookmarkStart w:id="28" w:name="_Toc112068496"/>
+      <w:bookmarkStart w:id="30" w:name="_Toc112068496"/>
+      <w:bookmarkStart w:id="31" w:name="_Ref112804193"/>
       <w:r>
         <w:t xml:space="preserve">Figura </w:t>
       </w:r>
@@ -7595,10 +7673,11 @@
           <w:t>4</w:t>
         </w:r>
       </w:fldSimple>
+      <w:bookmarkEnd w:id="31"/>
       <w:r>
         <w:t>. Calendario del proyecto</w:t>
       </w:r>
-      <w:bookmarkEnd w:id="28"/>
+      <w:bookmarkEnd w:id="30"/>
     </w:p>
     <w:p>
       <w:pPr>
@@ -7612,13 +7691,77 @@
     </w:p>
     <w:p>
       <w:pPr>
+        <w:ind w:firstLine="0"/>
+      </w:pPr>
+    </w:p>
+    <w:p>
+      <w:pPr>
+        <w:ind w:firstLine="0"/>
+      </w:pPr>
+    </w:p>
+    <w:p>
+      <w:pPr>
+        <w:ind w:firstLine="0"/>
+      </w:pPr>
+    </w:p>
+    <w:p>
+      <w:pPr>
+        <w:ind w:firstLine="0"/>
+      </w:pPr>
+    </w:p>
+    <w:p>
+      <w:pPr>
+        <w:ind w:firstLine="0"/>
+      </w:pPr>
+    </w:p>
+    <w:p>
+      <w:pPr>
+        <w:ind w:firstLine="0"/>
+      </w:pPr>
+    </w:p>
+    <w:p>
+      <w:pPr>
+        <w:ind w:firstLine="0"/>
+      </w:pPr>
+    </w:p>
+    <w:p>
+      <w:pPr>
+        <w:ind w:firstLine="0"/>
+      </w:pPr>
+    </w:p>
+    <w:p>
+      <w:pPr>
+        <w:ind w:firstLine="0"/>
+      </w:pPr>
+    </w:p>
+    <w:p>
+      <w:pPr>
+        <w:ind w:firstLine="0"/>
+      </w:pPr>
+    </w:p>
+    <w:p>
+      <w:pPr>
         <w:pStyle w:val="Ttulo2"/>
-      </w:pPr>
-      <w:bookmarkStart w:id="29" w:name="_Toc112067372"/>
-      <w:r>
+        <w:sectPr>
+          <w:headerReference w:type="default" r:id="rId31"/>
+          <w:pgSz w:w="12242" w:h="15842" w:code="1"/>
+          <w:pgMar w:top="1440" w:right="1440" w:bottom="1440" w:left="1440" w:header="709" w:footer="709" w:gutter="0"/>
+          <w:pgNumType w:start="11"/>
+          <w:cols w:space="708"/>
+          <w:docGrid w:linePitch="360"/>
+        </w:sectPr>
+      </w:pPr>
+      <w:bookmarkStart w:id="32" w:name="_Toc112067372"/>
+    </w:p>
+    <w:p>
+      <w:pPr>
+        <w:pStyle w:val="Ttulo2"/>
+      </w:pPr>
+      <w:r>
+        <w:lastRenderedPageBreak/>
         <w:t>Identificación de tareas y subtareas</w:t>
       </w:r>
-      <w:bookmarkEnd w:id="29"/>
+      <w:bookmarkEnd w:id="32"/>
     </w:p>
     <w:p>
       <w:pPr>
@@ -7646,7 +7789,7 @@
       <w:pPr>
         <w:pStyle w:val="Ttulo3"/>
       </w:pPr>
-      <w:bookmarkStart w:id="30" w:name="_Toc112067373"/>
+      <w:bookmarkStart w:id="33" w:name="_Toc112067373"/>
       <w:r>
         <w:t xml:space="preserve">Fase de </w:t>
       </w:r>
@@ -7656,7 +7799,7 @@
       <w:r>
         <w:t>nicio</w:t>
       </w:r>
-      <w:bookmarkEnd w:id="30"/>
+      <w:bookmarkEnd w:id="33"/>
     </w:p>
     <w:p>
       <w:pPr>
@@ -7684,7 +7827,7 @@
                     <pic:cNvPicPr/>
                   </pic:nvPicPr>
                   <pic:blipFill>
-                    <a:blip r:embed="rId20"/>
+                    <a:blip r:embed="rId32"/>
                     <a:stretch>
                       <a:fillRect/>
                     </a:stretch>
@@ -7710,7 +7853,7 @@
         <w:pStyle w:val="Descripcin"/>
         <w:jc w:val="center"/>
       </w:pPr>
-      <w:bookmarkStart w:id="31" w:name="_Toc112068497"/>
+      <w:bookmarkStart w:id="34" w:name="_Toc112068497"/>
       <w:r>
         <w:t xml:space="preserve">Figura </w:t>
       </w:r>
@@ -7725,7 +7868,7 @@
       <w:r>
         <w:t>. Tareas fase de Inicio</w:t>
       </w:r>
-      <w:bookmarkEnd w:id="31"/>
+      <w:bookmarkEnd w:id="34"/>
     </w:p>
     <w:p>
       <w:pPr>
@@ -7747,7 +7890,6 @@
         <w:rPr>
           <w:u w:val="single"/>
         </w:rPr>
-        <w:lastRenderedPageBreak/>
         <w:t>Modelado del negocio</w:t>
       </w:r>
       <w:r>
@@ -7813,8 +7955,9 @@
       <w:pPr>
         <w:pStyle w:val="Ttulo3"/>
       </w:pPr>
-      <w:bookmarkStart w:id="32" w:name="_Toc112067374"/>
-      <w:r>
+      <w:bookmarkStart w:id="35" w:name="_Toc112067374"/>
+      <w:r>
+        <w:lastRenderedPageBreak/>
         <w:t xml:space="preserve">Fase de </w:t>
       </w:r>
       <w:r>
@@ -7823,7 +7966,7 @@
       <w:r>
         <w:t>laboración</w:t>
       </w:r>
-      <w:bookmarkEnd w:id="32"/>
+      <w:bookmarkEnd w:id="35"/>
     </w:p>
     <w:p>
       <w:pPr>
@@ -7895,7 +8038,7 @@
                     <pic:cNvPicPr/>
                   </pic:nvPicPr>
                   <pic:blipFill>
-                    <a:blip r:embed="rId21"/>
+                    <a:blip r:embed="rId33"/>
                     <a:stretch>
                       <a:fillRect/>
                     </a:stretch>
@@ -7924,7 +8067,7 @@
           <w:rFonts w:cs="Arial"/>
         </w:rPr>
       </w:pPr>
-      <w:bookmarkStart w:id="33" w:name="_Toc112068498"/>
+      <w:bookmarkStart w:id="36" w:name="_Toc112068498"/>
       <w:r>
         <w:t xml:space="preserve">Figura </w:t>
       </w:r>
@@ -7945,7 +8088,7 @@
       <w:r>
         <w:t>ase de Elaboración</w:t>
       </w:r>
-      <w:bookmarkEnd w:id="33"/>
+      <w:bookmarkEnd w:id="36"/>
     </w:p>
     <w:p>
       <w:pPr>
@@ -7958,7 +8101,6 @@
         <w:rPr>
           <w:rFonts w:cs="Arial"/>
         </w:rPr>
-        <w:lastRenderedPageBreak/>
         <w:t xml:space="preserve">En esta </w:t>
       </w:r>
       <w:r>
@@ -8178,6 +8320,7 @@
         <w:rPr>
           <w:rFonts w:cs="Arial"/>
         </w:rPr>
+        <w:lastRenderedPageBreak/>
         <w:t xml:space="preserve">• </w:t>
       </w:r>
       <w:r>
@@ -8227,7 +8370,7 @@
                     <pic:cNvPicPr/>
                   </pic:nvPicPr>
                   <pic:blipFill>
-                    <a:blip r:embed="rId22"/>
+                    <a:blip r:embed="rId34"/>
                     <a:stretch>
                       <a:fillRect/>
                     </a:stretch>
@@ -8256,7 +8399,7 @@
           <w:rFonts w:cs="Arial"/>
         </w:rPr>
       </w:pPr>
-      <w:bookmarkStart w:id="34" w:name="_Toc112068499"/>
+      <w:bookmarkStart w:id="37" w:name="_Toc112068499"/>
       <w:r>
         <w:t xml:space="preserve">Figura </w:t>
       </w:r>
@@ -8277,7 +8420,7 @@
       <w:r>
         <w:t>ase de Elaboración</w:t>
       </w:r>
-      <w:bookmarkEnd w:id="34"/>
+      <w:bookmarkEnd w:id="37"/>
     </w:p>
     <w:p>
       <w:pPr>
@@ -8290,7 +8433,6 @@
         <w:rPr>
           <w:rFonts w:cs="Arial"/>
         </w:rPr>
-        <w:lastRenderedPageBreak/>
         <w:t>En esta iteración seguiremos investigando sobre</w:t>
       </w:r>
       <w:r>
@@ -8484,6 +8626,7 @@
           <w:rFonts w:cs="Arial"/>
           <w:u w:val="single"/>
         </w:rPr>
+        <w:lastRenderedPageBreak/>
         <w:t>Pruebas</w:t>
       </w:r>
       <w:r>
@@ -8511,11 +8654,11 @@
       <w:pPr>
         <w:pStyle w:val="Ttulo3"/>
       </w:pPr>
-      <w:bookmarkStart w:id="35" w:name="_Toc112067375"/>
+      <w:bookmarkStart w:id="38" w:name="_Toc112067375"/>
       <w:r>
         <w:t>Fase de Construcción</w:t>
       </w:r>
-      <w:bookmarkEnd w:id="35"/>
+      <w:bookmarkEnd w:id="38"/>
     </w:p>
     <w:p>
       <w:pPr>
@@ -8550,43 +8693,10 @@
           <w:rFonts w:cs="Arial"/>
         </w:rPr>
       </w:pPr>
-    </w:p>
-    <w:p>
-      <w:pPr>
-        <w:ind w:firstLine="0"/>
-        <w:rPr>
-          <w:rFonts w:cs="Arial"/>
-        </w:rPr>
-      </w:pPr>
-    </w:p>
-    <w:p>
-      <w:pPr>
-        <w:ind w:firstLine="0"/>
-        <w:rPr>
-          <w:rFonts w:cs="Arial"/>
-        </w:rPr>
-      </w:pPr>
-    </w:p>
-    <w:p>
-      <w:pPr>
-        <w:ind w:firstLine="0"/>
-        <w:rPr>
-          <w:rFonts w:cs="Arial"/>
-        </w:rPr>
-      </w:pPr>
-    </w:p>
-    <w:p>
-      <w:pPr>
-        <w:ind w:firstLine="0"/>
-        <w:rPr>
-          <w:rFonts w:cs="Arial"/>
-        </w:rPr>
-      </w:pPr>
-      <w:r>
-        <w:rPr>
-          <w:rFonts w:cs="Arial"/>
-        </w:rPr>
-        <w:lastRenderedPageBreak/>
+      <w:r>
+        <w:rPr>
+          <w:rFonts w:cs="Arial"/>
+        </w:rPr>
         <w:t xml:space="preserve">• </w:t>
       </w:r>
       <w:r>
@@ -8629,7 +8739,7 @@
                     <pic:cNvPicPr/>
                   </pic:nvPicPr>
                   <pic:blipFill>
-                    <a:blip r:embed="rId23"/>
+                    <a:blip r:embed="rId35"/>
                     <a:stretch>
                       <a:fillRect/>
                     </a:stretch>
@@ -8658,7 +8768,7 @@
           <w:rFonts w:cs="Arial"/>
         </w:rPr>
       </w:pPr>
-      <w:bookmarkStart w:id="36" w:name="_Toc112068500"/>
+      <w:bookmarkStart w:id="39" w:name="_Toc112068500"/>
       <w:r>
         <w:t xml:space="preserve">Figura </w:t>
       </w:r>
@@ -8673,7 +8783,7 @@
       <w:r>
         <w:t>. Tareas iteración 1, fase de Construcción</w:t>
       </w:r>
-      <w:bookmarkEnd w:id="36"/>
+      <w:bookmarkEnd w:id="39"/>
     </w:p>
     <w:p>
       <w:pPr>
@@ -8761,6 +8871,7 @@
           <w:rFonts w:cs="Arial"/>
           <w:u w:val="single"/>
         </w:rPr>
+        <w:lastRenderedPageBreak/>
         <w:t>Análisis</w:t>
       </w:r>
       <w:r>
@@ -8928,7 +9039,6 @@
         <w:rPr>
           <w:rFonts w:cs="Arial"/>
         </w:rPr>
-        <w:lastRenderedPageBreak/>
         <w:t xml:space="preserve">En esta iteración </w:t>
       </w:r>
       <w:r>
@@ -8964,7 +9074,7 @@
                     <pic:cNvPicPr/>
                   </pic:nvPicPr>
                   <pic:blipFill>
-                    <a:blip r:embed="rId24"/>
+                    <a:blip r:embed="rId36"/>
                     <a:stretch>
                       <a:fillRect/>
                     </a:stretch>
@@ -8993,7 +9103,7 @@
           <w:rFonts w:cs="Arial"/>
         </w:rPr>
       </w:pPr>
-      <w:bookmarkStart w:id="37" w:name="_Toc112068501"/>
+      <w:bookmarkStart w:id="40" w:name="_Toc112068501"/>
       <w:r>
         <w:t xml:space="preserve">Figura </w:t>
       </w:r>
@@ -9008,7 +9118,7 @@
       <w:r>
         <w:t>. Tareas iteración 2, fase de Construcción</w:t>
       </w:r>
-      <w:bookmarkEnd w:id="37"/>
+      <w:bookmarkEnd w:id="40"/>
     </w:p>
     <w:p>
       <w:pPr>
@@ -9174,27 +9284,33 @@
         <w:rPr>
           <w:rFonts w:cs="Arial"/>
         </w:rPr>
-        <w:t xml:space="preserve"> Realizamos las pruebas pertinentes a los distintos subsistemas del framework.</w:t>
-      </w:r>
-    </w:p>
-    <w:p>
-      <w:pPr>
-        <w:ind w:firstLine="0"/>
-        <w:rPr>
-          <w:rFonts w:cs="Arial"/>
-        </w:rPr>
-      </w:pPr>
+        <w:t xml:space="preserve"> Realizamos las pruebas pertinentes a los distintos subsistemas del </w:t>
+      </w:r>
+      <w:proofErr w:type="spellStart"/>
+      <w:r>
+        <w:rPr>
+          <w:rFonts w:cs="Arial"/>
+        </w:rPr>
+        <w:t>framework</w:t>
+      </w:r>
+      <w:proofErr w:type="spellEnd"/>
+      <w:r>
+        <w:rPr>
+          <w:rFonts w:cs="Arial"/>
+        </w:rPr>
+        <w:t>.</w:t>
+      </w:r>
     </w:p>
     <w:p>
       <w:pPr>
         <w:pStyle w:val="Ttulo3"/>
       </w:pPr>
-      <w:bookmarkStart w:id="38" w:name="_Toc112067376"/>
+      <w:bookmarkStart w:id="41" w:name="_Toc112067376"/>
       <w:r>
         <w:lastRenderedPageBreak/>
         <w:t>Fase de Transición</w:t>
       </w:r>
-      <w:bookmarkEnd w:id="38"/>
+      <w:bookmarkEnd w:id="41"/>
     </w:p>
     <w:p>
       <w:pPr>
@@ -9222,7 +9338,7 @@
                     <pic:cNvPicPr/>
                   </pic:nvPicPr>
                   <pic:blipFill>
-                    <a:blip r:embed="rId25"/>
+                    <a:blip r:embed="rId37"/>
                     <a:stretch>
                       <a:fillRect/>
                     </a:stretch>
@@ -9248,7 +9364,7 @@
         <w:pStyle w:val="Descripcin"/>
         <w:jc w:val="center"/>
       </w:pPr>
-      <w:bookmarkStart w:id="39" w:name="_Toc112068502"/>
+      <w:bookmarkStart w:id="42" w:name="_Toc112068502"/>
       <w:r>
         <w:t xml:space="preserve">Figura </w:t>
       </w:r>
@@ -9263,7 +9379,7 @@
       <w:r>
         <w:t>. Tareas fase de Transición</w:t>
       </w:r>
-      <w:bookmarkEnd w:id="39"/>
+      <w:bookmarkEnd w:id="42"/>
     </w:p>
     <w:p>
       <w:pPr>
@@ -9427,13 +9543,42 @@
     </w:p>
     <w:p>
       <w:pPr>
+        <w:ind w:firstLine="0"/>
+      </w:pPr>
+    </w:p>
+    <w:p>
+      <w:pPr>
+        <w:ind w:firstLine="0"/>
+      </w:pPr>
+    </w:p>
+    <w:p>
+      <w:pPr>
+        <w:ind w:firstLine="0"/>
+      </w:pPr>
+    </w:p>
+    <w:p>
+      <w:pPr>
         <w:pStyle w:val="Ttulo2"/>
-      </w:pPr>
-      <w:bookmarkStart w:id="40" w:name="_Toc112067377"/>
-      <w:r>
+        <w:sectPr>
+          <w:headerReference w:type="default" r:id="rId38"/>
+          <w:pgSz w:w="12242" w:h="15842" w:code="1"/>
+          <w:pgMar w:top="1440" w:right="1440" w:bottom="1440" w:left="1440" w:header="709" w:footer="709" w:gutter="0"/>
+          <w:pgNumType w:start="13"/>
+          <w:cols w:space="708"/>
+          <w:docGrid w:linePitch="360"/>
+        </w:sectPr>
+      </w:pPr>
+      <w:bookmarkStart w:id="43" w:name="_Toc112067377"/>
+    </w:p>
+    <w:p>
+      <w:pPr>
+        <w:pStyle w:val="Ttulo2"/>
+      </w:pPr>
+      <w:r>
+        <w:lastRenderedPageBreak/>
         <w:t>Asignación de recursos a las diferentes tareas</w:t>
       </w:r>
-      <w:bookmarkEnd w:id="40"/>
+      <w:bookmarkEnd w:id="43"/>
       <w:r>
         <w:t xml:space="preserve"> </w:t>
       </w:r>
@@ -9458,10 +9603,31 @@
         <w:t>Alberto Macías Gutiérrez”.</w:t>
       </w:r>
       <w:r>
-        <w:t xml:space="preserve"> Como se puede observar en la figura </w:t>
-      </w:r>
-      <w:r>
-        <w:t xml:space="preserve">11 </w:t>
+        <w:t xml:space="preserve"> Como se puede observar en la </w:t>
+      </w:r>
+      <w:r>
+        <w:fldChar w:fldCharType="begin"/>
+      </w:r>
+      <w:r>
+        <w:instrText xml:space="preserve"> REF _Ref112804215 \h </w:instrText>
+      </w:r>
+      <w:r>
+        <w:fldChar w:fldCharType="separate"/>
+      </w:r>
+      <w:r>
+        <w:t xml:space="preserve">Figura </w:t>
+      </w:r>
+      <w:r>
+        <w:rPr>
+          <w:noProof/>
+        </w:rPr>
+        <w:t>11</w:t>
+      </w:r>
+      <w:r>
+        <w:fldChar w:fldCharType="end"/>
+      </w:r>
+      <w:r>
+        <w:t xml:space="preserve"> </w:t>
       </w:r>
       <w:r>
         <w:t xml:space="preserve">el trabajador debe de realizar un trabajo estimado de 610 horas, con </w:t>
@@ -9486,7 +9652,6 @@
         <w:rPr>
           <w:noProof/>
         </w:rPr>
-        <w:lastRenderedPageBreak/>
         <w:drawing>
           <wp:inline distT="0" distB="0" distL="0" distR="0" wp14:anchorId="2A414AEF" wp14:editId="168E2B66">
             <wp:extent cx="5944870" cy="3138805"/>
@@ -9503,7 +9668,7 @@
                     <pic:cNvPicPr/>
                   </pic:nvPicPr>
                   <pic:blipFill>
-                    <a:blip r:embed="rId26"/>
+                    <a:blip r:embed="rId39"/>
                     <a:stretch>
                       <a:fillRect/>
                     </a:stretch>
@@ -9529,7 +9694,8 @@
         <w:pStyle w:val="Descripcin"/>
         <w:jc w:val="center"/>
       </w:pPr>
-      <w:bookmarkStart w:id="41" w:name="_Toc112068503"/>
+      <w:bookmarkStart w:id="44" w:name="_Toc112068503"/>
+      <w:bookmarkStart w:id="45" w:name="_Ref112804215"/>
       <w:r>
         <w:t xml:space="preserve">Figura </w:t>
       </w:r>
@@ -9541,10 +9707,11 @@
           <w:t>11</w:t>
         </w:r>
       </w:fldSimple>
+      <w:bookmarkEnd w:id="45"/>
       <w:r>
         <w:t>. Reparto de recursos</w:t>
       </w:r>
-      <w:bookmarkEnd w:id="41"/>
+      <w:bookmarkEnd w:id="44"/>
     </w:p>
     <w:p>
       <w:pPr>
@@ -9558,13 +9725,37 @@
     </w:p>
     <w:p>
       <w:pPr>
+        <w:ind w:firstLine="0"/>
+      </w:pPr>
+    </w:p>
+    <w:p>
+      <w:pPr>
+        <w:ind w:firstLine="0"/>
+      </w:pPr>
+    </w:p>
+    <w:p>
+      <w:pPr>
         <w:pStyle w:val="Ttulo2"/>
-      </w:pPr>
-      <w:bookmarkStart w:id="42" w:name="_Toc112067378"/>
-      <w:r>
+        <w:sectPr>
+          <w:headerReference w:type="default" r:id="rId40"/>
+          <w:pgSz w:w="12242" w:h="15842" w:code="1"/>
+          <w:pgMar w:top="1440" w:right="1440" w:bottom="1440" w:left="1440" w:header="709" w:footer="709" w:gutter="0"/>
+          <w:pgNumType w:start="19"/>
+          <w:cols w:space="708"/>
+          <w:docGrid w:linePitch="360"/>
+        </w:sectPr>
+      </w:pPr>
+      <w:bookmarkStart w:id="46" w:name="_Toc112067378"/>
+    </w:p>
+    <w:p>
+      <w:pPr>
+        <w:pStyle w:val="Ttulo2"/>
+      </w:pPr>
+      <w:r>
+        <w:lastRenderedPageBreak/>
         <w:t>Estimar duraciones de las tareas</w:t>
       </w:r>
-      <w:bookmarkEnd w:id="42"/>
+      <w:bookmarkEnd w:id="46"/>
       <w:r>
         <w:t xml:space="preserve"> </w:t>
       </w:r>
@@ -9585,6 +9776,11 @@
       <w:r>
         <w:t>78,25 días en total. El desglose es el siguiente.</w:t>
       </w:r>
+    </w:p>
+    <w:p>
+      <w:pPr>
+        <w:ind w:firstLine="0"/>
+      </w:pPr>
     </w:p>
     <w:tbl>
       <w:tblPr>
@@ -9608,6 +9804,9 @@
           </w:tcPr>
           <w:p>
             <w:pPr>
+              <w:tabs>
+                <w:tab w:val="center" w:pos="1239"/>
+              </w:tabs>
               <w:ind w:firstLine="0"/>
               <w:rPr>
                 <w:b/>
@@ -9624,6 +9823,15 @@
                 <w:szCs w:val="20"/>
               </w:rPr>
               <w:t>Fase</w:t>
+            </w:r>
+            <w:r>
+              <w:rPr>
+                <w:b/>
+                <w:bCs/>
+                <w:sz w:val="20"/>
+                <w:szCs w:val="20"/>
+              </w:rPr>
+              <w:tab/>
             </w:r>
           </w:p>
         </w:tc>
@@ -9860,7 +10068,7 @@
       <w:r>
         <w:t xml:space="preserve">                   </w:t>
       </w:r>
-      <w:bookmarkStart w:id="43" w:name="_Toc112068553"/>
+      <w:bookmarkStart w:id="47" w:name="_Toc112068553"/>
       <w:r>
         <w:t xml:space="preserve">Tabla </w:t>
       </w:r>
@@ -9875,7 +10083,7 @@
       <w:r>
         <w:t>. Duración de fases</w:t>
       </w:r>
-      <w:bookmarkEnd w:id="43"/>
+      <w:bookmarkEnd w:id="47"/>
     </w:p>
     <w:p>
       <w:pPr>
@@ -9891,11 +10099,7 @@
         <w:t xml:space="preserve"> que más tiempo toman son la de elaboración y construcción</w:t>
       </w:r>
       <w:r>
-        <w:t xml:space="preserve">, ya que son las fases donde implementamos la mayor parte de los subsistemas del proyecto. La fases de </w:t>
-      </w:r>
-      <w:r>
-        <w:lastRenderedPageBreak/>
-        <w:t>transición es la que menos tiempo lleva debido a que en ella solo se llevan a cabo pruebas y retoques finales, no realizando grandes cambios en el proyecto.</w:t>
+        <w:t>, ya que son las fases donde implementamos la mayor parte de los subsistemas del proyecto. La fases de transición es la que menos tiempo lleva debido a que en ella solo se llevan a cabo pruebas y retoques finales, no realizando grandes cambios en el proyecto.</w:t>
       </w:r>
     </w:p>
     <w:p>
@@ -9924,7 +10128,7 @@
                     <pic:cNvPicPr/>
                   </pic:nvPicPr>
                   <pic:blipFill rotWithShape="1">
-                    <a:blip r:embed="rId27"/>
+                    <a:blip r:embed="rId41"/>
                     <a:srcRect l="644" t="758" r="430" b="379"/>
                     <a:stretch/>
                   </pic:blipFill>
@@ -9957,7 +10161,7 @@
         <w:pStyle w:val="Descripcin"/>
         <w:jc w:val="center"/>
       </w:pPr>
-      <w:bookmarkStart w:id="44" w:name="_Toc112068504"/>
+      <w:bookmarkStart w:id="48" w:name="_Toc112068504"/>
       <w:r>
         <w:t xml:space="preserve">Figura </w:t>
       </w:r>
@@ -9972,13 +10176,27 @@
       <w:r>
         <w:t>. Estadísticas planificación temporal</w:t>
       </w:r>
-      <w:bookmarkEnd w:id="44"/>
+      <w:bookmarkEnd w:id="48"/>
     </w:p>
     <w:p>
       <w:pPr>
         <w:ind w:firstLine="0"/>
-      </w:pPr>
-      <w:r>
+        <w:sectPr>
+          <w:headerReference w:type="default" r:id="rId42"/>
+          <w:pgSz w:w="12242" w:h="15842" w:code="1"/>
+          <w:pgMar w:top="1440" w:right="1440" w:bottom="1440" w:left="1440" w:header="709" w:footer="709" w:gutter="0"/>
+          <w:pgNumType w:start="20"/>
+          <w:cols w:space="708"/>
+          <w:docGrid w:linePitch="360"/>
+        </w:sectPr>
+      </w:pPr>
+    </w:p>
+    <w:p>
+      <w:pPr>
+        <w:ind w:firstLine="0"/>
+      </w:pPr>
+      <w:r>
+        <w:lastRenderedPageBreak/>
         <w:t xml:space="preserve">Como vemos, el proyecto comenzará el día </w:t>
       </w:r>
       <w:r>
@@ -9999,11 +10217,11 @@
       <w:pPr>
         <w:pStyle w:val="Ttulo2"/>
       </w:pPr>
-      <w:bookmarkStart w:id="45" w:name="_Toc112067379"/>
+      <w:bookmarkStart w:id="49" w:name="_Toc112067379"/>
       <w:r>
         <w:t>Diagrama de Gantt</w:t>
       </w:r>
-      <w:bookmarkEnd w:id="45"/>
+      <w:bookmarkEnd w:id="49"/>
     </w:p>
     <w:p>
       <w:pPr>
@@ -10032,7 +10250,6 @@
         <w:rPr>
           <w:noProof/>
         </w:rPr>
-        <w:lastRenderedPageBreak/>
         <w:drawing>
           <wp:inline distT="0" distB="0" distL="0" distR="0" wp14:anchorId="5653F193" wp14:editId="7B3DFC37">
             <wp:extent cx="5944870" cy="1959610"/>
@@ -10049,7 +10266,7 @@
                     <pic:cNvPicPr/>
                   </pic:nvPicPr>
                   <pic:blipFill>
-                    <a:blip r:embed="rId28"/>
+                    <a:blip r:embed="rId43"/>
                     <a:stretch>
                       <a:fillRect/>
                     </a:stretch>
@@ -10075,7 +10292,7 @@
         <w:pStyle w:val="Descripcin"/>
         <w:jc w:val="center"/>
       </w:pPr>
-      <w:bookmarkStart w:id="46" w:name="_Toc112068505"/>
+      <w:bookmarkStart w:id="50" w:name="_Toc112068505"/>
       <w:r>
         <w:t xml:space="preserve">Figura </w:t>
       </w:r>
@@ -10090,7 +10307,7 @@
       <w:r>
         <w:t>. Diagrama de Gantt fase de Inicio</w:t>
       </w:r>
-      <w:bookmarkEnd w:id="46"/>
+      <w:bookmarkEnd w:id="50"/>
     </w:p>
     <w:p/>
     <w:p>
@@ -10103,6 +10320,7 @@
         <w:rPr>
           <w:noProof/>
         </w:rPr>
+        <w:lastRenderedPageBreak/>
         <w:drawing>
           <wp:inline distT="0" distB="0" distL="0" distR="0" wp14:anchorId="2EA1342B" wp14:editId="6476B547">
             <wp:extent cx="5944870" cy="2472690"/>
@@ -10119,7 +10337,7 @@
                     <pic:cNvPicPr/>
                   </pic:nvPicPr>
                   <pic:blipFill>
-                    <a:blip r:embed="rId29"/>
+                    <a:blip r:embed="rId44"/>
                     <a:stretch>
                       <a:fillRect/>
                     </a:stretch>
@@ -10145,7 +10363,7 @@
         <w:pStyle w:val="Descripcin"/>
         <w:jc w:val="center"/>
       </w:pPr>
-      <w:bookmarkStart w:id="47" w:name="_Toc112068506"/>
+      <w:bookmarkStart w:id="51" w:name="_Toc112068506"/>
       <w:r>
         <w:t xml:space="preserve">Figura </w:t>
       </w:r>
@@ -10160,7 +10378,7 @@
       <w:r>
         <w:t>. Diagrama de Gantt iteración 1, fase de Elaboración</w:t>
       </w:r>
-      <w:bookmarkEnd w:id="47"/>
+      <w:bookmarkEnd w:id="51"/>
     </w:p>
     <w:p>
       <w:pPr>
@@ -10177,7 +10395,6 @@
         <w:rPr>
           <w:noProof/>
         </w:rPr>
-        <w:lastRenderedPageBreak/>
         <w:drawing>
           <wp:inline distT="0" distB="0" distL="0" distR="0" wp14:anchorId="4796A079" wp14:editId="47DD8686">
             <wp:extent cx="5944870" cy="2506345"/>
@@ -10194,7 +10411,7 @@
                     <pic:cNvPicPr/>
                   </pic:nvPicPr>
                   <pic:blipFill>
-                    <a:blip r:embed="rId30"/>
+                    <a:blip r:embed="rId45"/>
                     <a:stretch>
                       <a:fillRect/>
                     </a:stretch>
@@ -10220,7 +10437,7 @@
         <w:pStyle w:val="Descripcin"/>
         <w:jc w:val="center"/>
       </w:pPr>
-      <w:bookmarkStart w:id="48" w:name="_Toc112068507"/>
+      <w:bookmarkStart w:id="52" w:name="_Toc112068507"/>
       <w:r>
         <w:t xml:space="preserve">Figura </w:t>
       </w:r>
@@ -10244,7 +10461,7 @@
       <w:r>
         <w:t>, fase de Elaboración</w:t>
       </w:r>
-      <w:bookmarkEnd w:id="48"/>
+      <w:bookmarkEnd w:id="52"/>
     </w:p>
     <w:p/>
     <w:p>
@@ -10257,6 +10474,7 @@
         <w:rPr>
           <w:noProof/>
         </w:rPr>
+        <w:lastRenderedPageBreak/>
         <w:drawing>
           <wp:inline distT="0" distB="0" distL="0" distR="0" wp14:anchorId="2CA1EB5D" wp14:editId="1CA3D299">
             <wp:extent cx="5944870" cy="2316480"/>
@@ -10273,7 +10491,7 @@
                     <pic:cNvPicPr/>
                   </pic:nvPicPr>
                   <pic:blipFill>
-                    <a:blip r:embed="rId31"/>
+                    <a:blip r:embed="rId46"/>
                     <a:stretch>
                       <a:fillRect/>
                     </a:stretch>
@@ -10299,7 +10517,7 @@
         <w:pStyle w:val="Descripcin"/>
         <w:jc w:val="center"/>
       </w:pPr>
-      <w:bookmarkStart w:id="49" w:name="_Toc112068508"/>
+      <w:bookmarkStart w:id="53" w:name="_Toc112068508"/>
       <w:r>
         <w:t xml:space="preserve">Figura </w:t>
       </w:r>
@@ -10320,7 +10538,7 @@
       <w:r>
         <w:t>Construcción</w:t>
       </w:r>
-      <w:bookmarkEnd w:id="49"/>
+      <w:bookmarkEnd w:id="53"/>
     </w:p>
     <w:p>
       <w:pPr>
@@ -10332,7 +10550,6 @@
         <w:rPr>
           <w:noProof/>
         </w:rPr>
-        <w:lastRenderedPageBreak/>
         <w:drawing>
           <wp:inline distT="0" distB="0" distL="0" distR="0" wp14:anchorId="43F6F1DC" wp14:editId="4990BA3C">
             <wp:extent cx="5944870" cy="2041525"/>
@@ -10349,7 +10566,7 @@
                     <pic:cNvPicPr/>
                   </pic:nvPicPr>
                   <pic:blipFill>
-                    <a:blip r:embed="rId32"/>
+                    <a:blip r:embed="rId47"/>
                     <a:stretch>
                       <a:fillRect/>
                     </a:stretch>
@@ -10375,7 +10592,7 @@
         <w:pStyle w:val="Descripcin"/>
         <w:jc w:val="center"/>
       </w:pPr>
-      <w:bookmarkStart w:id="50" w:name="_Toc112068509"/>
+      <w:bookmarkStart w:id="54" w:name="_Toc112068509"/>
       <w:r>
         <w:t xml:space="preserve">Figura </w:t>
       </w:r>
@@ -10399,7 +10616,7 @@
       <w:r>
         <w:t>, fase de Construcción</w:t>
       </w:r>
-      <w:bookmarkEnd w:id="50"/>
+      <w:bookmarkEnd w:id="54"/>
     </w:p>
     <w:p/>
     <w:p>
@@ -10428,7 +10645,7 @@
                     <pic:cNvPicPr/>
                   </pic:nvPicPr>
                   <pic:blipFill>
-                    <a:blip r:embed="rId33"/>
+                    <a:blip r:embed="rId48"/>
                     <a:stretch>
                       <a:fillRect/>
                     </a:stretch>
@@ -10454,7 +10671,7 @@
         <w:pStyle w:val="Descripcin"/>
         <w:jc w:val="center"/>
       </w:pPr>
-      <w:bookmarkStart w:id="51" w:name="_Toc112068510"/>
+      <w:bookmarkStart w:id="55" w:name="_Toc112068510"/>
       <w:r>
         <w:t xml:space="preserve">Figura </w:t>
       </w:r>
@@ -10475,18 +10692,13 @@
       <w:r>
         <w:t>Transición</w:t>
       </w:r>
-      <w:bookmarkEnd w:id="51"/>
+      <w:bookmarkEnd w:id="55"/>
     </w:p>
     <w:sectPr>
-      <w:headerReference w:type="even" r:id="rId34"/>
-      <w:headerReference w:type="default" r:id="rId35"/>
-      <w:footerReference w:type="even" r:id="rId36"/>
-      <w:footerReference w:type="default" r:id="rId37"/>
-      <w:headerReference w:type="first" r:id="rId38"/>
-      <w:footerReference w:type="first" r:id="rId39"/>
+      <w:headerReference w:type="default" r:id="rId49"/>
       <w:pgSz w:w="12242" w:h="15842" w:code="1"/>
       <w:pgMar w:top="1440" w:right="1440" w:bottom="1440" w:left="1440" w:header="709" w:footer="709" w:gutter="0"/>
-      <w:pgNumType w:start="1"/>
+      <w:pgNumType w:start="21"/>
       <w:cols w:space="708"/>
       <w:docGrid w:linePitch="360"/>
     </w:sectPr>
@@ -10659,11 +10871,131 @@
       <w:pStyle w:val="Encabezado"/>
       <w:ind w:firstLine="0"/>
     </w:pPr>
+  </w:p>
+</w:hdr>
+</file>
+
+<file path=word/header10.xml><?xml version="1.0" encoding="utf-8"?>
+<w:hdr xmlns:wpc="http://schemas.microsoft.com/office/word/2010/wordprocessingCanvas" xmlns:cx="http://schemas.microsoft.com/office/drawing/2014/chartex" xmlns:cx1="http://schemas.microsoft.com/office/drawing/2015/9/8/chartex" xmlns:cx2="http://schemas.microsoft.com/office/drawing/2015/10/21/chartex" xmlns:cx3="http://schemas.microsoft.com/office/drawing/2016/5/9/chartex" xmlns:cx4="http://schemas.microsoft.com/office/drawing/2016/5/10/chartex" xmlns:cx5="http://schemas.microsoft.com/office/drawing/2016/5/11/chartex" xmlns:cx6="http://schemas.microsoft.com/office/drawing/2016/5/12/chartex" xmlns:cx7="http://schemas.microsoft.com/office/drawing/2016/5/13/chartex" xmlns:cx8="http://schemas.microsoft.com/office/drawing/2016/5/14/chartex" xmlns:mc="http://schemas.openxmlformats.org/markup-compatibility/2006" xmlns:aink="http://schemas.microsoft.com/office/drawing/2016/ink" xmlns:am3d="http://schemas.microsoft.com/office/drawing/2017/model3d" xmlns:o="urn:schemas-microsoft-com:office:office" xmlns:oel="http://schemas.microsoft.com/office/2019/extlst" xmlns:r="http://schemas.openxmlformats.org/officeDocument/2006/relationships" xmlns:m="http://schemas.openxmlformats.org/officeDocument/2006/math" xmlns:v="urn:schemas-microsoft-com:vml" xmlns:wp14="http://schemas.microsoft.com/office/word/2010/wordprocessingDrawing" xmlns:wp="http://schemas.openxmlformats.org/drawingml/2006/wordprocessingDrawing" xmlns:w10="urn:schemas-microsoft-com:office:word" xmlns:w="http://schemas.openxmlformats.org/wordprocessingml/2006/main" xmlns:w14="http://schemas.microsoft.com/office/word/2010/wordml" xmlns:w15="http://schemas.microsoft.com/office/word/2012/wordml" xmlns:w16cex="http://schemas.microsoft.com/office/word/2018/wordml/cex" xmlns:w16cid="http://schemas.microsoft.com/office/word/2016/wordml/cid" xmlns:w16="http://schemas.microsoft.com/office/word/2018/wordml" xmlns:w16sdtdh="http://schemas.microsoft.com/office/word/2020/wordml/sdtdatahash" xmlns:w16se="http://schemas.microsoft.com/office/word/2015/wordml/symex" xmlns:wpg="http://schemas.microsoft.com/office/word/2010/wordprocessingGroup" xmlns:wpi="http://schemas.microsoft.com/office/word/2010/wordprocessingInk" xmlns:wne="http://schemas.microsoft.com/office/word/2006/wordml" xmlns:wps="http://schemas.microsoft.com/office/word/2010/wordprocessingShape" mc:Ignorable="w14 w15 w16se w16cid w16 w16cex w16sdtdh wp14">
+  <w:p>
+    <w:pPr>
+      <w:pStyle w:val="Encabezado"/>
+      <w:ind w:firstLine="0"/>
+    </w:pPr>
     <w:r>
-      <w:t xml:space="preserve">Anexo </w:t>
+      <w:t xml:space="preserve">Estimación del esfuerzo </w:t>
     </w:r>
     <w:r>
-      <w:t>A</w:t>
+      <w:sym w:font="Wingdings" w:char="F0E0"/>
+    </w:r>
+    <w:r>
+      <w:t xml:space="preserve"> Estimación temporal</w:t>
+    </w:r>
+  </w:p>
+</w:hdr>
+</file>
+
+<file path=word/header11.xml><?xml version="1.0" encoding="utf-8"?>
+<w:hdr xmlns:wpc="http://schemas.microsoft.com/office/word/2010/wordprocessingCanvas" xmlns:cx="http://schemas.microsoft.com/office/drawing/2014/chartex" xmlns:cx1="http://schemas.microsoft.com/office/drawing/2015/9/8/chartex" xmlns:cx2="http://schemas.microsoft.com/office/drawing/2015/10/21/chartex" xmlns:cx3="http://schemas.microsoft.com/office/drawing/2016/5/9/chartex" xmlns:cx4="http://schemas.microsoft.com/office/drawing/2016/5/10/chartex" xmlns:cx5="http://schemas.microsoft.com/office/drawing/2016/5/11/chartex" xmlns:cx6="http://schemas.microsoft.com/office/drawing/2016/5/12/chartex" xmlns:cx7="http://schemas.microsoft.com/office/drawing/2016/5/13/chartex" xmlns:cx8="http://schemas.microsoft.com/office/drawing/2016/5/14/chartex" xmlns:mc="http://schemas.openxmlformats.org/markup-compatibility/2006" xmlns:aink="http://schemas.microsoft.com/office/drawing/2016/ink" xmlns:am3d="http://schemas.microsoft.com/office/drawing/2017/model3d" xmlns:o="urn:schemas-microsoft-com:office:office" xmlns:oel="http://schemas.microsoft.com/office/2019/extlst" xmlns:r="http://schemas.openxmlformats.org/officeDocument/2006/relationships" xmlns:m="http://schemas.openxmlformats.org/officeDocument/2006/math" xmlns:v="urn:schemas-microsoft-com:vml" xmlns:wp14="http://schemas.microsoft.com/office/word/2010/wordprocessingDrawing" xmlns:wp="http://schemas.openxmlformats.org/drawingml/2006/wordprocessingDrawing" xmlns:w10="urn:schemas-microsoft-com:office:word" xmlns:w="http://schemas.openxmlformats.org/wordprocessingml/2006/main" xmlns:w14="http://schemas.microsoft.com/office/word/2010/wordml" xmlns:w15="http://schemas.microsoft.com/office/word/2012/wordml" xmlns:w16cex="http://schemas.microsoft.com/office/word/2018/wordml/cex" xmlns:w16cid="http://schemas.microsoft.com/office/word/2016/wordml/cid" xmlns:w16="http://schemas.microsoft.com/office/word/2018/wordml" xmlns:w16sdtdh="http://schemas.microsoft.com/office/word/2020/wordml/sdtdatahash" xmlns:w16se="http://schemas.microsoft.com/office/word/2015/wordml/symex" xmlns:wpg="http://schemas.microsoft.com/office/word/2010/wordprocessingGroup" xmlns:wpi="http://schemas.microsoft.com/office/word/2010/wordprocessingInk" xmlns:wne="http://schemas.microsoft.com/office/word/2006/wordml" xmlns:wps="http://schemas.microsoft.com/office/word/2010/wordprocessingShape" mc:Ignorable="w14 w15 w16se w16cid w16 w16cex w16sdtdh wp14">
+  <w:p>
+    <w:pPr>
+      <w:pStyle w:val="Encabezado"/>
+      <w:ind w:firstLine="0"/>
+    </w:pPr>
+    <w:r>
+      <w:t xml:space="preserve">Planificación temporal </w:t>
+    </w:r>
+    <w:r>
+      <w:sym w:font="Wingdings" w:char="F0E0"/>
+    </w:r>
+    <w:r>
+      <w:t xml:space="preserve"> Calendario de trabajo</w:t>
+    </w:r>
+  </w:p>
+</w:hdr>
+</file>
+
+<file path=word/header12.xml><?xml version="1.0" encoding="utf-8"?>
+<w:hdr xmlns:wpc="http://schemas.microsoft.com/office/word/2010/wordprocessingCanvas" xmlns:cx="http://schemas.microsoft.com/office/drawing/2014/chartex" xmlns:cx1="http://schemas.microsoft.com/office/drawing/2015/9/8/chartex" xmlns:cx2="http://schemas.microsoft.com/office/drawing/2015/10/21/chartex" xmlns:cx3="http://schemas.microsoft.com/office/drawing/2016/5/9/chartex" xmlns:cx4="http://schemas.microsoft.com/office/drawing/2016/5/10/chartex" xmlns:cx5="http://schemas.microsoft.com/office/drawing/2016/5/11/chartex" xmlns:cx6="http://schemas.microsoft.com/office/drawing/2016/5/12/chartex" xmlns:cx7="http://schemas.microsoft.com/office/drawing/2016/5/13/chartex" xmlns:cx8="http://schemas.microsoft.com/office/drawing/2016/5/14/chartex" xmlns:mc="http://schemas.openxmlformats.org/markup-compatibility/2006" xmlns:aink="http://schemas.microsoft.com/office/drawing/2016/ink" xmlns:am3d="http://schemas.microsoft.com/office/drawing/2017/model3d" xmlns:o="urn:schemas-microsoft-com:office:office" xmlns:oel="http://schemas.microsoft.com/office/2019/extlst" xmlns:r="http://schemas.openxmlformats.org/officeDocument/2006/relationships" xmlns:m="http://schemas.openxmlformats.org/officeDocument/2006/math" xmlns:v="urn:schemas-microsoft-com:vml" xmlns:wp14="http://schemas.microsoft.com/office/word/2010/wordprocessingDrawing" xmlns:wp="http://schemas.openxmlformats.org/drawingml/2006/wordprocessingDrawing" xmlns:w10="urn:schemas-microsoft-com:office:word" xmlns:w="http://schemas.openxmlformats.org/wordprocessingml/2006/main" xmlns:w14="http://schemas.microsoft.com/office/word/2010/wordml" xmlns:w15="http://schemas.microsoft.com/office/word/2012/wordml" xmlns:w16cex="http://schemas.microsoft.com/office/word/2018/wordml/cex" xmlns:w16cid="http://schemas.microsoft.com/office/word/2016/wordml/cid" xmlns:w16="http://schemas.microsoft.com/office/word/2018/wordml" xmlns:w16sdtdh="http://schemas.microsoft.com/office/word/2020/wordml/sdtdatahash" xmlns:w16se="http://schemas.microsoft.com/office/word/2015/wordml/symex" xmlns:wpg="http://schemas.microsoft.com/office/word/2010/wordprocessingGroup" xmlns:wpi="http://schemas.microsoft.com/office/word/2010/wordprocessingInk" xmlns:wne="http://schemas.microsoft.com/office/word/2006/wordml" xmlns:wps="http://schemas.microsoft.com/office/word/2010/wordprocessingShape" mc:Ignorable="w14 w15 w16se w16cid w16 w16cex w16sdtdh wp14">
+  <w:p>
+    <w:pPr>
+      <w:pStyle w:val="Encabezado"/>
+      <w:ind w:firstLine="0"/>
+    </w:pPr>
+    <w:r>
+      <w:t xml:space="preserve">Planificación temporal </w:t>
+    </w:r>
+    <w:r>
+      <w:sym w:font="Wingdings" w:char="F0E0"/>
+    </w:r>
+    <w:r>
+      <w:t xml:space="preserve"> </w:t>
+    </w:r>
+    <w:r>
+      <w:t>Planificación de tareas y subtareas</w:t>
+    </w:r>
+  </w:p>
+</w:hdr>
+</file>
+
+<file path=word/header13.xml><?xml version="1.0" encoding="utf-8"?>
+<w:hdr xmlns:wpc="http://schemas.microsoft.com/office/word/2010/wordprocessingCanvas" xmlns:cx="http://schemas.microsoft.com/office/drawing/2014/chartex" xmlns:cx1="http://schemas.microsoft.com/office/drawing/2015/9/8/chartex" xmlns:cx2="http://schemas.microsoft.com/office/drawing/2015/10/21/chartex" xmlns:cx3="http://schemas.microsoft.com/office/drawing/2016/5/9/chartex" xmlns:cx4="http://schemas.microsoft.com/office/drawing/2016/5/10/chartex" xmlns:cx5="http://schemas.microsoft.com/office/drawing/2016/5/11/chartex" xmlns:cx6="http://schemas.microsoft.com/office/drawing/2016/5/12/chartex" xmlns:cx7="http://schemas.microsoft.com/office/drawing/2016/5/13/chartex" xmlns:cx8="http://schemas.microsoft.com/office/drawing/2016/5/14/chartex" xmlns:mc="http://schemas.openxmlformats.org/markup-compatibility/2006" xmlns:aink="http://schemas.microsoft.com/office/drawing/2016/ink" xmlns:am3d="http://schemas.microsoft.com/office/drawing/2017/model3d" xmlns:o="urn:schemas-microsoft-com:office:office" xmlns:oel="http://schemas.microsoft.com/office/2019/extlst" xmlns:r="http://schemas.openxmlformats.org/officeDocument/2006/relationships" xmlns:m="http://schemas.openxmlformats.org/officeDocument/2006/math" xmlns:v="urn:schemas-microsoft-com:vml" xmlns:wp14="http://schemas.microsoft.com/office/word/2010/wordprocessingDrawing" xmlns:wp="http://schemas.openxmlformats.org/drawingml/2006/wordprocessingDrawing" xmlns:w10="urn:schemas-microsoft-com:office:word" xmlns:w="http://schemas.openxmlformats.org/wordprocessingml/2006/main" xmlns:w14="http://schemas.microsoft.com/office/word/2010/wordml" xmlns:w15="http://schemas.microsoft.com/office/word/2012/wordml" xmlns:w16cex="http://schemas.microsoft.com/office/word/2018/wordml/cex" xmlns:w16cid="http://schemas.microsoft.com/office/word/2016/wordml/cid" xmlns:w16="http://schemas.microsoft.com/office/word/2018/wordml" xmlns:w16sdtdh="http://schemas.microsoft.com/office/word/2020/wordml/sdtdatahash" xmlns:w16se="http://schemas.microsoft.com/office/word/2015/wordml/symex" xmlns:wpg="http://schemas.microsoft.com/office/word/2010/wordprocessingGroup" xmlns:wpi="http://schemas.microsoft.com/office/word/2010/wordprocessingInk" xmlns:wne="http://schemas.microsoft.com/office/word/2006/wordml" xmlns:wps="http://schemas.microsoft.com/office/word/2010/wordprocessingShape" mc:Ignorable="w14 w15 w16se w16cid w16 w16cex w16sdtdh wp14">
+  <w:p>
+    <w:pPr>
+      <w:pStyle w:val="Encabezado"/>
+      <w:ind w:firstLine="0"/>
+    </w:pPr>
+    <w:r>
+      <w:t xml:space="preserve">Planificación temporal </w:t>
+    </w:r>
+    <w:r>
+      <w:sym w:font="Wingdings" w:char="F0E0"/>
+    </w:r>
+    <w:r>
+      <w:t xml:space="preserve"> Asignación de recursos a las diferentes tareas</w:t>
+    </w:r>
+  </w:p>
+</w:hdr>
+</file>
+
+<file path=word/header14.xml><?xml version="1.0" encoding="utf-8"?>
+<w:hdr xmlns:wpc="http://schemas.microsoft.com/office/word/2010/wordprocessingCanvas" xmlns:cx="http://schemas.microsoft.com/office/drawing/2014/chartex" xmlns:cx1="http://schemas.microsoft.com/office/drawing/2015/9/8/chartex" xmlns:cx2="http://schemas.microsoft.com/office/drawing/2015/10/21/chartex" xmlns:cx3="http://schemas.microsoft.com/office/drawing/2016/5/9/chartex" xmlns:cx4="http://schemas.microsoft.com/office/drawing/2016/5/10/chartex" xmlns:cx5="http://schemas.microsoft.com/office/drawing/2016/5/11/chartex" xmlns:cx6="http://schemas.microsoft.com/office/drawing/2016/5/12/chartex" xmlns:cx7="http://schemas.microsoft.com/office/drawing/2016/5/13/chartex" xmlns:cx8="http://schemas.microsoft.com/office/drawing/2016/5/14/chartex" xmlns:mc="http://schemas.openxmlformats.org/markup-compatibility/2006" xmlns:aink="http://schemas.microsoft.com/office/drawing/2016/ink" xmlns:am3d="http://schemas.microsoft.com/office/drawing/2017/model3d" xmlns:o="urn:schemas-microsoft-com:office:office" xmlns:oel="http://schemas.microsoft.com/office/2019/extlst" xmlns:r="http://schemas.openxmlformats.org/officeDocument/2006/relationships" xmlns:m="http://schemas.openxmlformats.org/officeDocument/2006/math" xmlns:v="urn:schemas-microsoft-com:vml" xmlns:wp14="http://schemas.microsoft.com/office/word/2010/wordprocessingDrawing" xmlns:wp="http://schemas.openxmlformats.org/drawingml/2006/wordprocessingDrawing" xmlns:w10="urn:schemas-microsoft-com:office:word" xmlns:w="http://schemas.openxmlformats.org/wordprocessingml/2006/main" xmlns:w14="http://schemas.microsoft.com/office/word/2010/wordml" xmlns:w15="http://schemas.microsoft.com/office/word/2012/wordml" xmlns:w16cex="http://schemas.microsoft.com/office/word/2018/wordml/cex" xmlns:w16cid="http://schemas.microsoft.com/office/word/2016/wordml/cid" xmlns:w16="http://schemas.microsoft.com/office/word/2018/wordml" xmlns:w16sdtdh="http://schemas.microsoft.com/office/word/2020/wordml/sdtdatahash" xmlns:w16se="http://schemas.microsoft.com/office/word/2015/wordml/symex" xmlns:wpg="http://schemas.microsoft.com/office/word/2010/wordprocessingGroup" xmlns:wpi="http://schemas.microsoft.com/office/word/2010/wordprocessingInk" xmlns:wne="http://schemas.microsoft.com/office/word/2006/wordml" xmlns:wps="http://schemas.microsoft.com/office/word/2010/wordprocessingShape" mc:Ignorable="w14 w15 w16se w16cid w16 w16cex w16sdtdh wp14">
+  <w:p>
+    <w:pPr>
+      <w:pStyle w:val="Encabezado"/>
+      <w:ind w:firstLine="0"/>
+    </w:pPr>
+    <w:r>
+      <w:t xml:space="preserve">Planificación temporal </w:t>
+    </w:r>
+    <w:r>
+      <w:sym w:font="Wingdings" w:char="F0E0"/>
+    </w:r>
+    <w:r>
+      <w:t xml:space="preserve"> </w:t>
+    </w:r>
+    <w:r>
+      <w:t>Estimar duraciones de las tareas</w:t>
+    </w:r>
+  </w:p>
+</w:hdr>
+</file>
+
+<file path=word/header15.xml><?xml version="1.0" encoding="utf-8"?>
+<w:hdr xmlns:wpc="http://schemas.microsoft.com/office/word/2010/wordprocessingCanvas" xmlns:cx="http://schemas.microsoft.com/office/drawing/2014/chartex" xmlns:cx1="http://schemas.microsoft.com/office/drawing/2015/9/8/chartex" xmlns:cx2="http://schemas.microsoft.com/office/drawing/2015/10/21/chartex" xmlns:cx3="http://schemas.microsoft.com/office/drawing/2016/5/9/chartex" xmlns:cx4="http://schemas.microsoft.com/office/drawing/2016/5/10/chartex" xmlns:cx5="http://schemas.microsoft.com/office/drawing/2016/5/11/chartex" xmlns:cx6="http://schemas.microsoft.com/office/drawing/2016/5/12/chartex" xmlns:cx7="http://schemas.microsoft.com/office/drawing/2016/5/13/chartex" xmlns:cx8="http://schemas.microsoft.com/office/drawing/2016/5/14/chartex" xmlns:mc="http://schemas.openxmlformats.org/markup-compatibility/2006" xmlns:aink="http://schemas.microsoft.com/office/drawing/2016/ink" xmlns:am3d="http://schemas.microsoft.com/office/drawing/2017/model3d" xmlns:o="urn:schemas-microsoft-com:office:office" xmlns:oel="http://schemas.microsoft.com/office/2019/extlst" xmlns:r="http://schemas.openxmlformats.org/officeDocument/2006/relationships" xmlns:m="http://schemas.openxmlformats.org/officeDocument/2006/math" xmlns:v="urn:schemas-microsoft-com:vml" xmlns:wp14="http://schemas.microsoft.com/office/word/2010/wordprocessingDrawing" xmlns:wp="http://schemas.openxmlformats.org/drawingml/2006/wordprocessingDrawing" xmlns:w10="urn:schemas-microsoft-com:office:word" xmlns:w="http://schemas.openxmlformats.org/wordprocessingml/2006/main" xmlns:w14="http://schemas.microsoft.com/office/word/2010/wordml" xmlns:w15="http://schemas.microsoft.com/office/word/2012/wordml" xmlns:w16cex="http://schemas.microsoft.com/office/word/2018/wordml/cex" xmlns:w16cid="http://schemas.microsoft.com/office/word/2016/wordml/cid" xmlns:w16="http://schemas.microsoft.com/office/word/2018/wordml" xmlns:w16sdtdh="http://schemas.microsoft.com/office/word/2020/wordml/sdtdatahash" xmlns:w16se="http://schemas.microsoft.com/office/word/2015/wordml/symex" xmlns:wpg="http://schemas.microsoft.com/office/word/2010/wordprocessingGroup" xmlns:wpi="http://schemas.microsoft.com/office/word/2010/wordprocessingInk" xmlns:wne="http://schemas.microsoft.com/office/word/2006/wordml" xmlns:wps="http://schemas.microsoft.com/office/word/2010/wordprocessingShape" mc:Ignorable="w14 w15 w16se w16cid w16 w16cex w16sdtdh wp14">
+  <w:p>
+    <w:pPr>
+      <w:pStyle w:val="Encabezado"/>
+      <w:ind w:firstLine="0"/>
+    </w:pPr>
+    <w:r>
+      <w:t xml:space="preserve">Planificación temporal </w:t>
+    </w:r>
+    <w:r>
+      <w:sym w:font="Wingdings" w:char="F0E0"/>
+    </w:r>
+    <w:r>
+      <w:t xml:space="preserve"> Diagrama de Gantt</w:t>
     </w:r>
   </w:p>
 </w:hdr>
@@ -10698,10 +11030,7 @@
       <w:ind w:firstLine="0"/>
     </w:pPr>
     <w:r>
-      <w:t xml:space="preserve">Anexo </w:t>
-    </w:r>
-    <w:r>
-      <w:t>A</w:t>
+      <w:t>Introducción</w:t>
     </w:r>
     <w:r>
       <w:t xml:space="preserve"> </w:t>
@@ -10716,6 +11045,80 @@
     <w:pPr>
       <w:pStyle w:val="Encabezado"/>
     </w:pPr>
+  </w:p>
+</w:hdr>
+</file>
+
+<file path=word/header6.xml><?xml version="1.0" encoding="utf-8"?>
+<w:hdr xmlns:wpc="http://schemas.microsoft.com/office/word/2010/wordprocessingCanvas" xmlns:cx="http://schemas.microsoft.com/office/drawing/2014/chartex" xmlns:cx1="http://schemas.microsoft.com/office/drawing/2015/9/8/chartex" xmlns:cx2="http://schemas.microsoft.com/office/drawing/2015/10/21/chartex" xmlns:cx3="http://schemas.microsoft.com/office/drawing/2016/5/9/chartex" xmlns:cx4="http://schemas.microsoft.com/office/drawing/2016/5/10/chartex" xmlns:cx5="http://schemas.microsoft.com/office/drawing/2016/5/11/chartex" xmlns:cx6="http://schemas.microsoft.com/office/drawing/2016/5/12/chartex" xmlns:cx7="http://schemas.microsoft.com/office/drawing/2016/5/13/chartex" xmlns:cx8="http://schemas.microsoft.com/office/drawing/2016/5/14/chartex" xmlns:mc="http://schemas.openxmlformats.org/markup-compatibility/2006" xmlns:aink="http://schemas.microsoft.com/office/drawing/2016/ink" xmlns:am3d="http://schemas.microsoft.com/office/drawing/2017/model3d" xmlns:o="urn:schemas-microsoft-com:office:office" xmlns:oel="http://schemas.microsoft.com/office/2019/extlst" xmlns:r="http://schemas.openxmlformats.org/officeDocument/2006/relationships" xmlns:m="http://schemas.openxmlformats.org/officeDocument/2006/math" xmlns:v="urn:schemas-microsoft-com:vml" xmlns:wp14="http://schemas.microsoft.com/office/word/2010/wordprocessingDrawing" xmlns:wp="http://schemas.openxmlformats.org/drawingml/2006/wordprocessingDrawing" xmlns:w10="urn:schemas-microsoft-com:office:word" xmlns:w="http://schemas.openxmlformats.org/wordprocessingml/2006/main" xmlns:w14="http://schemas.microsoft.com/office/word/2010/wordml" xmlns:w15="http://schemas.microsoft.com/office/word/2012/wordml" xmlns:w16cex="http://schemas.microsoft.com/office/word/2018/wordml/cex" xmlns:w16cid="http://schemas.microsoft.com/office/word/2016/wordml/cid" xmlns:w16="http://schemas.microsoft.com/office/word/2018/wordml" xmlns:w16sdtdh="http://schemas.microsoft.com/office/word/2020/wordml/sdtdatahash" xmlns:w16se="http://schemas.microsoft.com/office/word/2015/wordml/symex" xmlns:wpg="http://schemas.microsoft.com/office/word/2010/wordprocessingGroup" xmlns:wpi="http://schemas.microsoft.com/office/word/2010/wordprocessingInk" xmlns:wne="http://schemas.microsoft.com/office/word/2006/wordml" xmlns:wps="http://schemas.microsoft.com/office/word/2010/wordprocessingShape" mc:Ignorable="w14 w15 w16se w16cid w16 w16cex w16sdtdh wp14">
+  <w:p>
+    <w:pPr>
+      <w:pStyle w:val="Encabezado"/>
+      <w:ind w:firstLine="0"/>
+    </w:pPr>
+    <w:r>
+      <w:t>Breve descripción del sistema</w:t>
+    </w:r>
+  </w:p>
+</w:hdr>
+</file>
+
+<file path=word/header7.xml><?xml version="1.0" encoding="utf-8"?>
+<w:hdr xmlns:wpc="http://schemas.microsoft.com/office/word/2010/wordprocessingCanvas" xmlns:cx="http://schemas.microsoft.com/office/drawing/2014/chartex" xmlns:cx1="http://schemas.microsoft.com/office/drawing/2015/9/8/chartex" xmlns:cx2="http://schemas.microsoft.com/office/drawing/2015/10/21/chartex" xmlns:cx3="http://schemas.microsoft.com/office/drawing/2016/5/9/chartex" xmlns:cx4="http://schemas.microsoft.com/office/drawing/2016/5/10/chartex" xmlns:cx5="http://schemas.microsoft.com/office/drawing/2016/5/11/chartex" xmlns:cx6="http://schemas.microsoft.com/office/drawing/2016/5/12/chartex" xmlns:cx7="http://schemas.microsoft.com/office/drawing/2016/5/13/chartex" xmlns:cx8="http://schemas.microsoft.com/office/drawing/2016/5/14/chartex" xmlns:mc="http://schemas.openxmlformats.org/markup-compatibility/2006" xmlns:aink="http://schemas.microsoft.com/office/drawing/2016/ink" xmlns:am3d="http://schemas.microsoft.com/office/drawing/2017/model3d" xmlns:o="urn:schemas-microsoft-com:office:office" xmlns:oel="http://schemas.microsoft.com/office/2019/extlst" xmlns:r="http://schemas.openxmlformats.org/officeDocument/2006/relationships" xmlns:m="http://schemas.openxmlformats.org/officeDocument/2006/math" xmlns:v="urn:schemas-microsoft-com:vml" xmlns:wp14="http://schemas.microsoft.com/office/word/2010/wordprocessingDrawing" xmlns:wp="http://schemas.openxmlformats.org/drawingml/2006/wordprocessingDrawing" xmlns:w10="urn:schemas-microsoft-com:office:word" xmlns:w="http://schemas.openxmlformats.org/wordprocessingml/2006/main" xmlns:w14="http://schemas.microsoft.com/office/word/2010/wordml" xmlns:w15="http://schemas.microsoft.com/office/word/2012/wordml" xmlns:w16cex="http://schemas.microsoft.com/office/word/2018/wordml/cex" xmlns:w16cid="http://schemas.microsoft.com/office/word/2016/wordml/cid" xmlns:w16="http://schemas.microsoft.com/office/word/2018/wordml" xmlns:w16sdtdh="http://schemas.microsoft.com/office/word/2020/wordml/sdtdatahash" xmlns:w16se="http://schemas.microsoft.com/office/word/2015/wordml/symex" xmlns:wpg="http://schemas.microsoft.com/office/word/2010/wordprocessingGroup" xmlns:wpi="http://schemas.microsoft.com/office/word/2010/wordprocessingInk" xmlns:wne="http://schemas.microsoft.com/office/word/2006/wordml" xmlns:wps="http://schemas.microsoft.com/office/word/2010/wordprocessingShape" mc:Ignorable="w14 w15 w16se w16cid w16 w16cex w16sdtdh wp14">
+  <w:p>
+    <w:pPr>
+      <w:pStyle w:val="Encabezado"/>
+      <w:ind w:firstLine="0"/>
+    </w:pPr>
+    <w:r>
+      <w:t xml:space="preserve">Estimación del esfuerzo </w:t>
+    </w:r>
+    <w:r>
+      <w:sym w:font="Wingdings" w:char="F0E0"/>
+    </w:r>
+    <w:r>
+      <w:t xml:space="preserve"> Complejidad actores y casos de uso</w:t>
+    </w:r>
+  </w:p>
+</w:hdr>
+</file>
+
+<file path=word/header8.xml><?xml version="1.0" encoding="utf-8"?>
+<w:hdr xmlns:wpc="http://schemas.microsoft.com/office/word/2010/wordprocessingCanvas" xmlns:cx="http://schemas.microsoft.com/office/drawing/2014/chartex" xmlns:cx1="http://schemas.microsoft.com/office/drawing/2015/9/8/chartex" xmlns:cx2="http://schemas.microsoft.com/office/drawing/2015/10/21/chartex" xmlns:cx3="http://schemas.microsoft.com/office/drawing/2016/5/9/chartex" xmlns:cx4="http://schemas.microsoft.com/office/drawing/2016/5/10/chartex" xmlns:cx5="http://schemas.microsoft.com/office/drawing/2016/5/11/chartex" xmlns:cx6="http://schemas.microsoft.com/office/drawing/2016/5/12/chartex" xmlns:cx7="http://schemas.microsoft.com/office/drawing/2016/5/13/chartex" xmlns:cx8="http://schemas.microsoft.com/office/drawing/2016/5/14/chartex" xmlns:mc="http://schemas.openxmlformats.org/markup-compatibility/2006" xmlns:aink="http://schemas.microsoft.com/office/drawing/2016/ink" xmlns:am3d="http://schemas.microsoft.com/office/drawing/2017/model3d" xmlns:o="urn:schemas-microsoft-com:office:office" xmlns:oel="http://schemas.microsoft.com/office/2019/extlst" xmlns:r="http://schemas.openxmlformats.org/officeDocument/2006/relationships" xmlns:m="http://schemas.openxmlformats.org/officeDocument/2006/math" xmlns:v="urn:schemas-microsoft-com:vml" xmlns:wp14="http://schemas.microsoft.com/office/word/2010/wordprocessingDrawing" xmlns:wp="http://schemas.openxmlformats.org/drawingml/2006/wordprocessingDrawing" xmlns:w10="urn:schemas-microsoft-com:office:word" xmlns:w="http://schemas.openxmlformats.org/wordprocessingml/2006/main" xmlns:w14="http://schemas.microsoft.com/office/word/2010/wordml" xmlns:w15="http://schemas.microsoft.com/office/word/2012/wordml" xmlns:w16cex="http://schemas.microsoft.com/office/word/2018/wordml/cex" xmlns:w16cid="http://schemas.microsoft.com/office/word/2016/wordml/cid" xmlns:w16="http://schemas.microsoft.com/office/word/2018/wordml" xmlns:w16sdtdh="http://schemas.microsoft.com/office/word/2020/wordml/sdtdatahash" xmlns:w16se="http://schemas.microsoft.com/office/word/2015/wordml/symex" xmlns:wpg="http://schemas.microsoft.com/office/word/2010/wordprocessingGroup" xmlns:wpi="http://schemas.microsoft.com/office/word/2010/wordprocessingInk" xmlns:wne="http://schemas.microsoft.com/office/word/2006/wordml" xmlns:wps="http://schemas.microsoft.com/office/word/2010/wordprocessingShape" mc:Ignorable="w14 w15 w16se w16cid w16 w16cex w16sdtdh wp14">
+  <w:p>
+    <w:pPr>
+      <w:pStyle w:val="Encabezado"/>
+      <w:ind w:firstLine="0"/>
+    </w:pPr>
+    <w:r>
+      <w:t xml:space="preserve">Estimación del esfuerzo </w:t>
+    </w:r>
+    <w:r>
+      <w:sym w:font="Wingdings" w:char="F0E0"/>
+    </w:r>
+    <w:r>
+      <w:t xml:space="preserve"> Factores de complejidad técnica</w:t>
+    </w:r>
+  </w:p>
+</w:hdr>
+</file>
+
+<file path=word/header9.xml><?xml version="1.0" encoding="utf-8"?>
+<w:hdr xmlns:wpc="http://schemas.microsoft.com/office/word/2010/wordprocessingCanvas" xmlns:cx="http://schemas.microsoft.com/office/drawing/2014/chartex" xmlns:cx1="http://schemas.microsoft.com/office/drawing/2015/9/8/chartex" xmlns:cx2="http://schemas.microsoft.com/office/drawing/2015/10/21/chartex" xmlns:cx3="http://schemas.microsoft.com/office/drawing/2016/5/9/chartex" xmlns:cx4="http://schemas.microsoft.com/office/drawing/2016/5/10/chartex" xmlns:cx5="http://schemas.microsoft.com/office/drawing/2016/5/11/chartex" xmlns:cx6="http://schemas.microsoft.com/office/drawing/2016/5/12/chartex" xmlns:cx7="http://schemas.microsoft.com/office/drawing/2016/5/13/chartex" xmlns:cx8="http://schemas.microsoft.com/office/drawing/2016/5/14/chartex" xmlns:mc="http://schemas.openxmlformats.org/markup-compatibility/2006" xmlns:aink="http://schemas.microsoft.com/office/drawing/2016/ink" xmlns:am3d="http://schemas.microsoft.com/office/drawing/2017/model3d" xmlns:o="urn:schemas-microsoft-com:office:office" xmlns:oel="http://schemas.microsoft.com/office/2019/extlst" xmlns:r="http://schemas.openxmlformats.org/officeDocument/2006/relationships" xmlns:m="http://schemas.openxmlformats.org/officeDocument/2006/math" xmlns:v="urn:schemas-microsoft-com:vml" xmlns:wp14="http://schemas.microsoft.com/office/word/2010/wordprocessingDrawing" xmlns:wp="http://schemas.openxmlformats.org/drawingml/2006/wordprocessingDrawing" xmlns:w10="urn:schemas-microsoft-com:office:word" xmlns:w="http://schemas.openxmlformats.org/wordprocessingml/2006/main" xmlns:w14="http://schemas.microsoft.com/office/word/2010/wordml" xmlns:w15="http://schemas.microsoft.com/office/word/2012/wordml" xmlns:w16cex="http://schemas.microsoft.com/office/word/2018/wordml/cex" xmlns:w16cid="http://schemas.microsoft.com/office/word/2016/wordml/cid" xmlns:w16="http://schemas.microsoft.com/office/word/2018/wordml" xmlns:w16sdtdh="http://schemas.microsoft.com/office/word/2020/wordml/sdtdatahash" xmlns:w16se="http://schemas.microsoft.com/office/word/2015/wordml/symex" xmlns:wpg="http://schemas.microsoft.com/office/word/2010/wordprocessingGroup" xmlns:wpi="http://schemas.microsoft.com/office/word/2010/wordprocessingInk" xmlns:wne="http://schemas.microsoft.com/office/word/2006/wordml" xmlns:wps="http://schemas.microsoft.com/office/word/2010/wordprocessingShape" mc:Ignorable="w14 w15 w16se w16cid w16 w16cex w16sdtdh wp14">
+  <w:p>
+    <w:pPr>
+      <w:pStyle w:val="Encabezado"/>
+      <w:ind w:firstLine="0"/>
+    </w:pPr>
+    <w:r>
+      <w:t xml:space="preserve">Estimación del esfuerzo </w:t>
+    </w:r>
+    <w:r>
+      <w:sym w:font="Wingdings" w:char="F0E0"/>
+    </w:r>
+    <w:r>
+      <w:t xml:space="preserve"> Factores de complejidad del entorno</w:t>
+    </w:r>
   </w:p>
 </w:hdr>
 </file>

</xml_diff>